<commit_message>
Add small changes to CUDA project targeting WIndows 8 and newer; Update Changelog file;
</commit_message>
<xml_diff>
--- a/period_search_cuda/Changelog_pscuda.docx
+++ b/period_search_cuda/Changelog_pscuda.docx
@@ -1,6 +1,6 @@
 
 <file path=word/document.xml><?xml version="1.0" encoding="utf-8"?>
-<w:document xmlns:wpc="http://schemas.microsoft.com/office/word/2010/wordprocessingCanvas" xmlns:mc="http://schemas.openxmlformats.org/markup-compatibility/2006" xmlns:o="urn:schemas-microsoft-com:office:office" xmlns:r="http://schemas.openxmlformats.org/officeDocument/2006/relationships" xmlns:m="http://schemas.openxmlformats.org/officeDocument/2006/math" xmlns:v="urn:schemas-microsoft-com:vml" xmlns:wp14="http://schemas.microsoft.com/office/word/2010/wordprocessingDrawing" xmlns:wp="http://schemas.openxmlformats.org/drawingml/2006/wordprocessingDrawing" xmlns:w10="urn:schemas-microsoft-com:office:word" xmlns:w="http://schemas.openxmlformats.org/wordprocessingml/2006/main" xmlns:w14="http://schemas.microsoft.com/office/word/2010/wordml" xmlns:w15="http://schemas.microsoft.com/office/word/2012/wordml" xmlns:wpg="http://schemas.microsoft.com/office/word/2010/wordprocessingGroup" xmlns:wpi="http://schemas.microsoft.com/office/word/2010/wordprocessingInk" xmlns:wne="http://schemas.microsoft.com/office/word/2006/wordml" xmlns:wps="http://schemas.microsoft.com/office/word/2010/wordprocessingShape" mc:Ignorable="w14 w15 wp14">
+<w:document xmlns:wpc="http://schemas.microsoft.com/office/word/2010/wordprocessingCanvas" xmlns:cx="http://schemas.microsoft.com/office/drawing/2014/chartex" xmlns:cx1="http://schemas.microsoft.com/office/drawing/2015/9/8/chartex" xmlns:mc="http://schemas.openxmlformats.org/markup-compatibility/2006" xmlns:o="urn:schemas-microsoft-com:office:office" xmlns:r="http://schemas.openxmlformats.org/officeDocument/2006/relationships" xmlns:m="http://schemas.openxmlformats.org/officeDocument/2006/math" xmlns:v="urn:schemas-microsoft-com:vml" xmlns:wp14="http://schemas.microsoft.com/office/word/2010/wordprocessingDrawing" xmlns:wp="http://schemas.openxmlformats.org/drawingml/2006/wordprocessingDrawing" xmlns:w10="urn:schemas-microsoft-com:office:word" xmlns:w="http://schemas.openxmlformats.org/wordprocessingml/2006/main" xmlns:w14="http://schemas.microsoft.com/office/word/2010/wordml" xmlns:w15="http://schemas.microsoft.com/office/word/2012/wordml" xmlns:w16se="http://schemas.microsoft.com/office/word/2015/wordml/symex" xmlns:wpg="http://schemas.microsoft.com/office/word/2010/wordprocessingGroup" xmlns:wpi="http://schemas.microsoft.com/office/word/2010/wordprocessingInk" xmlns:wne="http://schemas.microsoft.com/office/word/2006/wordml" xmlns:wps="http://schemas.microsoft.com/office/word/2010/wordprocessingShape" mc:Ignorable="w14 w15 w16se wp14">
   <w:body>
     <w:p>
       <w:pPr>
@@ -9,7 +9,6 @@
           <w:rFonts w:ascii="Segoe UI" w:eastAsia="Times New Roman" w:hAnsi="Segoe UI" w:cs="Segoe UI"/>
           <w:b/>
           <w:bCs/>
-          <w:color w:val="C5CDD7"/>
           <w:sz w:val="24"/>
           <w:szCs w:val="24"/>
           <w:lang w:eastAsia="en-GB"/>
@@ -20,7 +19,7 @@
           <w:rFonts w:ascii="Segoe UI" w:eastAsia="Times New Roman" w:hAnsi="Segoe UI" w:cs="Segoe UI"/>
           <w:b/>
           <w:bCs/>
-          <w:color w:val="C5CDD7"/>
+          <w:color w:val="808080" w:themeColor="background1" w:themeShade="80"/>
           <w:sz w:val="24"/>
           <w:szCs w:val="24"/>
           <w:lang w:eastAsia="en-GB"/>
@@ -32,7 +31,7 @@
           <w:rFonts w:ascii="Segoe UI" w:eastAsia="Times New Roman" w:hAnsi="Segoe UI" w:cs="Segoe UI"/>
           <w:b/>
           <w:bCs/>
-          <w:color w:val="C5CDD7"/>
+          <w:color w:val="808080" w:themeColor="background1" w:themeShade="80"/>
           <w:sz w:val="24"/>
           <w:szCs w:val="24"/>
           <w:lang w:eastAsia="en-GB"/>
@@ -44,7 +43,7 @@
           <w:rFonts w:ascii="Segoe UI" w:eastAsia="Times New Roman" w:hAnsi="Segoe UI" w:cs="Segoe UI"/>
           <w:b/>
           <w:bCs/>
-          <w:color w:val="C5CDD7"/>
+          <w:color w:val="808080" w:themeColor="background1" w:themeShade="80"/>
           <w:sz w:val="24"/>
           <w:szCs w:val="24"/>
           <w:lang w:eastAsia="en-GB"/>
@@ -56,7 +55,7 @@
           <w:rFonts w:ascii="Segoe UI" w:eastAsia="Times New Roman" w:hAnsi="Segoe UI" w:cs="Segoe UI"/>
           <w:b/>
           <w:bCs/>
-          <w:color w:val="C5CDD7"/>
+          <w:color w:val="808080" w:themeColor="background1" w:themeShade="80"/>
           <w:sz w:val="24"/>
           <w:szCs w:val="24"/>
           <w:lang w:eastAsia="en-GB"/>
@@ -69,19 +68,19 @@
           <w:b/>
           <w:bCs/>
           <w:noProof/>
-          <w:color w:val="C5CDD7"/>
-          <w:sz w:val="24"/>
-          <w:szCs w:val="24"/>
-          <w:lang w:eastAsia="en-GB"/>
-        </w:rPr>
-        <w:t>Tuesday, 28 April 2020</w:t>
+          <w:color w:val="808080" w:themeColor="background1" w:themeShade="80"/>
+          <w:sz w:val="24"/>
+          <w:szCs w:val="24"/>
+          <w:lang w:eastAsia="en-GB"/>
+        </w:rPr>
+        <w:t>Friday, 03 January 2025</w:t>
       </w:r>
       <w:r>
         <w:rPr>
           <w:rFonts w:ascii="Segoe UI" w:eastAsia="Times New Roman" w:hAnsi="Segoe UI" w:cs="Segoe UI"/>
           <w:b/>
           <w:bCs/>
-          <w:color w:val="C5CDD7"/>
+          <w:color w:val="808080" w:themeColor="background1" w:themeShade="80"/>
           <w:sz w:val="24"/>
           <w:szCs w:val="24"/>
           <w:lang w:eastAsia="en-GB"/>
@@ -96,7 +95,6 @@
           <w:rFonts w:ascii="Segoe UI" w:eastAsia="Times New Roman" w:hAnsi="Segoe UI" w:cs="Segoe UI"/>
           <w:b/>
           <w:bCs/>
-          <w:color w:val="000000" w:themeColor="text1"/>
           <w:sz w:val="24"/>
           <w:szCs w:val="24"/>
           <w:lang w:eastAsia="en-GB"/>
@@ -107,7 +105,6 @@
           <w:rFonts w:ascii="Segoe UI" w:eastAsia="Times New Roman" w:hAnsi="Segoe UI" w:cs="Segoe UI"/>
           <w:b/>
           <w:bCs/>
-          <w:color w:val="000000" w:themeColor="text1"/>
           <w:sz w:val="24"/>
           <w:szCs w:val="24"/>
           <w:lang w:eastAsia="en-GB"/>
@@ -119,7 +116,6 @@
           <w:rFonts w:ascii="Segoe UI" w:eastAsia="Times New Roman" w:hAnsi="Segoe UI" w:cs="Segoe UI"/>
           <w:b/>
           <w:bCs/>
-          <w:color w:val="000000" w:themeColor="text1"/>
           <w:sz w:val="24"/>
           <w:szCs w:val="24"/>
           <w:lang w:eastAsia="en-GB"/>
@@ -134,7 +130,6 @@
           <w:rFonts w:ascii="Segoe UI" w:eastAsia="Times New Roman" w:hAnsi="Segoe UI" w:cs="Segoe UI"/>
           <w:b/>
           <w:bCs/>
-          <w:color w:val="000000" w:themeColor="text1"/>
           <w:sz w:val="24"/>
           <w:szCs w:val="24"/>
           <w:lang w:eastAsia="en-GB"/>
@@ -149,7 +144,6 @@
           <w:rFonts w:ascii="Segoe UI" w:eastAsia="Times New Roman" w:hAnsi="Segoe UI" w:cs="Segoe UI"/>
           <w:b/>
           <w:bCs/>
-          <w:color w:val="323642"/>
           <w:sz w:val="24"/>
           <w:szCs w:val="24"/>
           <w:lang w:eastAsia="en-GB"/>
@@ -160,7 +154,6 @@
           <w:rFonts w:ascii="Segoe UI" w:eastAsia="Times New Roman" w:hAnsi="Segoe UI" w:cs="Segoe UI"/>
           <w:b/>
           <w:bCs/>
-          <w:color w:val="323642"/>
           <w:sz w:val="24"/>
           <w:szCs w:val="24"/>
           <w:lang w:eastAsia="en-GB"/>
@@ -175,7 +168,6 @@
           <w:rFonts w:ascii="Segoe UI" w:eastAsia="Times New Roman" w:hAnsi="Segoe UI" w:cs="Segoe UI"/>
           <w:b/>
           <w:bCs/>
-          <w:color w:val="323642"/>
           <w:sz w:val="24"/>
           <w:szCs w:val="24"/>
           <w:u w:val="single"/>
@@ -187,7 +179,6 @@
           <w:rFonts w:ascii="Segoe UI" w:eastAsia="Times New Roman" w:hAnsi="Segoe UI" w:cs="Segoe UI"/>
           <w:b/>
           <w:bCs/>
-          <w:color w:val="323642"/>
           <w:sz w:val="24"/>
           <w:szCs w:val="24"/>
           <w:u w:val="single"/>
@@ -200,33 +191,30 @@
           <w:rFonts w:ascii="Segoe UI" w:eastAsia="Times New Roman" w:hAnsi="Segoe UI" w:cs="Segoe UI"/>
           <w:b/>
           <w:bCs/>
-          <w:color w:val="323642"/>
           <w:sz w:val="24"/>
           <w:szCs w:val="24"/>
           <w:u w:val="single"/>
           <w:lang w:eastAsia="en-GB"/>
         </w:rPr>
-        <w:t>15.0.1</w:t>
+        <w:t>22.1</w:t>
       </w:r>
       <w:r>
         <w:rPr>
           <w:rFonts w:ascii="Segoe UI" w:eastAsia="Times New Roman" w:hAnsi="Segoe UI" w:cs="Segoe UI"/>
           <w:b/>
           <w:bCs/>
-          <w:color w:val="323642"/>
           <w:sz w:val="24"/>
           <w:szCs w:val="24"/>
           <w:u w:val="single"/>
           <w:lang w:eastAsia="en-GB"/>
         </w:rPr>
-        <w:t xml:space="preserve"> </w:t>
+        <w:t xml:space="preserve">.1 </w:t>
       </w:r>
       <w:r>
         <w:rPr>
           <w:rFonts w:ascii="Segoe UI" w:eastAsia="Times New Roman" w:hAnsi="Segoe UI" w:cs="Segoe UI"/>
           <w:b/>
           <w:bCs/>
-          <w:color w:val="C5CDD7"/>
           <w:sz w:val="24"/>
           <w:szCs w:val="24"/>
           <w:lang w:eastAsia="en-GB"/>
@@ -238,109 +226,69 @@
           <w:rFonts w:ascii="Segoe UI" w:eastAsia="Times New Roman" w:hAnsi="Segoe UI" w:cs="Segoe UI"/>
           <w:b/>
           <w:bCs/>
-          <w:color w:val="C5CDD7"/>
-          <w:sz w:val="24"/>
-          <w:szCs w:val="24"/>
-          <w:lang w:eastAsia="en-GB"/>
-        </w:rPr>
-        <w:t>Tuesday, 28 April 2020</w:t>
+          <w:sz w:val="24"/>
+          <w:szCs w:val="24"/>
+          <w:lang w:eastAsia="en-GB"/>
+        </w:rPr>
+        <w:t>Friday, 03 January 2025</w:t>
       </w:r>
     </w:p>
     <w:p>
       <w:pPr>
-        <w:spacing w:after="0" w:line="240" w:lineRule="auto"/>
-        <w:rPr>
-          <w:rFonts w:ascii="Segoe UI" w:eastAsia="Times New Roman" w:hAnsi="Segoe UI" w:cs="Segoe UI"/>
-          <w:color w:val="8994A3"/>
-          <w:sz w:val="24"/>
-          <w:szCs w:val="24"/>
-          <w:lang w:eastAsia="en-GB"/>
-        </w:rPr>
-      </w:pPr>
-      <w:r>
-        <w:rPr>
-          <w:rFonts w:ascii="Segoe UI" w:eastAsia="Times New Roman" w:hAnsi="Segoe UI" w:cs="Segoe UI"/>
-          <w:color w:val="8994A3"/>
-          <w:sz w:val="24"/>
-          <w:szCs w:val="24"/>
-          <w:bdr w:val="none" w:sz="0" w:space="0" w:color="auto" w:frame="1"/>
-          <w:lang w:eastAsia="en-GB"/>
-        </w:rPr>
-        <w:t>Toggle Section</w:t>
+        <w:spacing w:after="0" w:line="432" w:lineRule="atLeast"/>
+        <w:rPr>
+          <w:rFonts w:ascii="Segoe UI" w:eastAsia="Times New Roman" w:hAnsi="Segoe UI" w:cs="Segoe UI"/>
+          <w:sz w:val="24"/>
+          <w:szCs w:val="24"/>
+          <w:lang w:eastAsia="en-GB"/>
+        </w:rPr>
+      </w:pPr>
+      <w:r>
+        <w:rPr>
+          <w:rFonts w:ascii="Segoe UI" w:eastAsia="Times New Roman" w:hAnsi="Segoe UI" w:cs="Segoe UI"/>
+          <w:sz w:val="24"/>
+          <w:szCs w:val="24"/>
+          <w:lang w:eastAsia="en-GB"/>
+        </w:rPr>
+        <w:t>What's improved?</w:t>
       </w:r>
     </w:p>
     <w:p>
       <w:pPr>
-        <w:spacing w:after="0" w:line="432" w:lineRule="atLeast"/>
-        <w:rPr>
-          <w:rFonts w:ascii="Segoe UI" w:eastAsia="Times New Roman" w:hAnsi="Segoe UI" w:cs="Segoe UI"/>
-          <w:color w:val="323642"/>
-          <w:sz w:val="24"/>
-          <w:szCs w:val="24"/>
-          <w:lang w:eastAsia="en-GB"/>
-        </w:rPr>
-      </w:pPr>
-      <w:r>
-        <w:rPr>
-          <w:rFonts w:ascii="Segoe UI" w:eastAsia="Times New Roman" w:hAnsi="Segoe UI" w:cs="Segoe UI"/>
-          <w:color w:val="323642"/>
-          <w:sz w:val="24"/>
-          <w:szCs w:val="24"/>
-          <w:lang w:eastAsia="en-GB"/>
-        </w:rPr>
-        <w:t>What's improved?</w:t>
-      </w:r>
-    </w:p>
-    <w:p>
-      <w:pPr>
         <w:spacing w:after="300" w:line="432" w:lineRule="atLeast"/>
         <w:rPr>
           <w:rFonts w:ascii="Segoe UI" w:eastAsia="Times New Roman" w:hAnsi="Segoe UI" w:cs="Segoe UI"/>
-          <w:color w:val="8994A3"/>
-          <w:sz w:val="24"/>
-          <w:szCs w:val="24"/>
-          <w:lang w:eastAsia="en-GB"/>
-        </w:rPr>
-      </w:pPr>
-      <w:r>
-        <w:rPr>
-          <w:rFonts w:ascii="Segoe UI" w:eastAsia="Times New Roman" w:hAnsi="Segoe UI" w:cs="Segoe UI"/>
-          <w:color w:val="8994A3"/>
-          <w:sz w:val="24"/>
-          <w:szCs w:val="24"/>
-          <w:lang w:eastAsia="en-GB"/>
-        </w:rPr>
-        <w:t>These impr</w:t>
-      </w:r>
-      <w:r>
-        <w:rPr>
-          <w:rFonts w:ascii="Segoe UI" w:eastAsia="Times New Roman" w:hAnsi="Segoe UI" w:cs="Segoe UI"/>
-          <w:color w:val="8994A3"/>
-          <w:sz w:val="24"/>
-          <w:szCs w:val="24"/>
-          <w:lang w:eastAsia="en-GB"/>
-        </w:rPr>
-        <w:t>ovements were released in v10</w:t>
-      </w:r>
-      <w:r>
-        <w:rPr>
-          <w:rFonts w:ascii="Segoe UI" w:eastAsia="Times New Roman" w:hAnsi="Segoe UI" w:cs="Segoe UI"/>
-          <w:color w:val="8994A3"/>
-          <w:sz w:val="24"/>
-          <w:szCs w:val="24"/>
-          <w:lang w:eastAsia="en-GB"/>
-        </w:rPr>
-        <w:t>2.15.0.1</w:t>
-      </w:r>
-      <w:r>
-        <w:rPr>
-          <w:rFonts w:ascii="Segoe UI" w:eastAsia="Times New Roman" w:hAnsi="Segoe UI" w:cs="Segoe UI"/>
-          <w:color w:val="8994A3"/>
-          <w:sz w:val="24"/>
-          <w:szCs w:val="24"/>
-          <w:lang w:eastAsia="en-GB"/>
-        </w:rPr>
-        <w:t>:</w:t>
+          <w:sz w:val="24"/>
+          <w:szCs w:val="24"/>
+          <w:lang w:eastAsia="en-GB"/>
+        </w:rPr>
+      </w:pPr>
+      <w:r>
+        <w:rPr>
+          <w:rFonts w:ascii="Segoe UI" w:eastAsia="Times New Roman" w:hAnsi="Segoe UI" w:cs="Segoe UI"/>
+          <w:sz w:val="24"/>
+          <w:szCs w:val="24"/>
+          <w:lang w:eastAsia="en-GB"/>
+        </w:rPr>
+        <w:t>These impro</w:t>
+      </w:r>
+      <w:r>
+        <w:rPr>
+          <w:rFonts w:ascii="Segoe UI" w:eastAsia="Times New Roman" w:hAnsi="Segoe UI" w:cs="Segoe UI"/>
+          <w:sz w:val="24"/>
+          <w:szCs w:val="24"/>
+          <w:lang w:eastAsia="en-GB"/>
+        </w:rPr>
+        <w:t>vements were released in v102.22.1</w:t>
+      </w:r>
+      <w:r>
+        <w:rPr>
+          <w:rFonts w:ascii="Segoe UI" w:eastAsia="Times New Roman" w:hAnsi="Segoe UI" w:cs="Segoe UI"/>
+          <w:sz w:val="24"/>
+          <w:szCs w:val="24"/>
+          <w:lang w:eastAsia="en-GB"/>
+        </w:rPr>
+        <w:t>.1:</w:t>
       </w:r>
     </w:p>
     <w:p>
@@ -353,7 +301,6 @@
         <w:rPr>
           <w:rFonts w:ascii="Segoe UI" w:eastAsia="Times New Roman" w:hAnsi="Segoe UI" w:cs="Segoe UI"/>
           <w:i/>
-          <w:color w:val="8994A3"/>
           <w:sz w:val="24"/>
           <w:szCs w:val="24"/>
           <w:lang w:eastAsia="en-GB"/>
@@ -364,7 +311,6 @@
           <w:rFonts w:ascii="Segoe UI" w:eastAsia="Times New Roman" w:hAnsi="Segoe UI" w:cs="Segoe UI"/>
           <w:b/>
           <w:bCs/>
-          <w:color w:val="323642"/>
           <w:sz w:val="24"/>
           <w:szCs w:val="24"/>
           <w:lang w:eastAsia="en-GB"/>
@@ -374,7 +320,961 @@
       <w:r>
         <w:rPr>
           <w:rFonts w:ascii="Segoe UI" w:eastAsia="Times New Roman" w:hAnsi="Segoe UI" w:cs="Segoe UI"/>
-          <w:color w:val="8994A3"/>
+          <w:sz w:val="24"/>
+          <w:szCs w:val="24"/>
+          <w:lang w:eastAsia="en-GB"/>
+        </w:rPr>
+        <w:t xml:space="preserve">: </w:t>
+      </w:r>
+      <w:r>
+        <w:rPr>
+          <w:rFonts w:ascii="Segoe UI" w:eastAsia="Times New Roman" w:hAnsi="Segoe UI" w:cs="Segoe UI"/>
+          <w:sz w:val="24"/>
+          <w:szCs w:val="24"/>
+          <w:lang w:eastAsia="en-GB"/>
+        </w:rPr>
+        <w:t xml:space="preserve">Built using CUDA v11.8 with support of devices </w:t>
+      </w:r>
+      <w:r>
+        <w:rPr>
+          <w:rFonts w:ascii="Segoe UI" w:eastAsia="Times New Roman" w:hAnsi="Segoe UI" w:cs="Segoe UI"/>
+          <w:sz w:val="24"/>
+          <w:szCs w:val="24"/>
+          <w:lang w:eastAsia="en-GB"/>
+        </w:rPr>
+        <w:t>having</w:t>
+      </w:r>
+      <w:r>
+        <w:rPr>
+          <w:rFonts w:ascii="Segoe UI" w:eastAsia="Times New Roman" w:hAnsi="Segoe UI" w:cs="Segoe UI"/>
+          <w:sz w:val="24"/>
+          <w:szCs w:val="24"/>
+          <w:lang w:eastAsia="en-GB"/>
+        </w:rPr>
+        <w:t xml:space="preserve"> CC 5.0 to CC 9.0. </w:t>
+      </w:r>
+      <w:proofErr w:type="spellStart"/>
+      <w:r>
+        <w:rPr>
+          <w:rFonts w:ascii="Segoe UI" w:eastAsia="Times New Roman" w:hAnsi="Segoe UI" w:cs="Segoe UI"/>
+          <w:sz w:val="24"/>
+          <w:szCs w:val="24"/>
+          <w:lang w:eastAsia="en-GB"/>
+        </w:rPr>
+        <w:t>l</w:t>
+      </w:r>
+      <w:r>
+        <w:rPr>
+          <w:rFonts w:ascii="Segoe UI" w:eastAsia="Times New Roman" w:hAnsi="Segoe UI" w:cs="Segoe UI"/>
+          <w:sz w:val="24"/>
+          <w:szCs w:val="24"/>
+          <w:lang w:eastAsia="en-GB"/>
+        </w:rPr>
+        <w:t>t</w:t>
+      </w:r>
+      <w:proofErr w:type="spellEnd"/>
+      <w:r>
+        <w:rPr>
+          <w:rFonts w:ascii="Segoe UI" w:eastAsia="Times New Roman" w:hAnsi="Segoe UI" w:cs="Segoe UI"/>
+          <w:sz w:val="24"/>
+          <w:szCs w:val="24"/>
+          <w:lang w:eastAsia="en-GB"/>
+        </w:rPr>
+        <w:t xml:space="preserve"> </w:t>
+      </w:r>
+      <w:r>
+        <w:rPr>
+          <w:rFonts w:ascii="Segoe UI" w:eastAsia="Times New Roman" w:hAnsi="Segoe UI" w:cs="Segoe UI"/>
+          <w:sz w:val="24"/>
+          <w:szCs w:val="24"/>
+          <w:lang w:eastAsia="en-GB"/>
+        </w:rPr>
+        <w:t>was built</w:t>
+      </w:r>
+      <w:r>
+        <w:rPr>
+          <w:rFonts w:ascii="Segoe UI" w:eastAsia="Times New Roman" w:hAnsi="Segoe UI" w:cs="Segoe UI"/>
+          <w:sz w:val="24"/>
+          <w:szCs w:val="24"/>
+          <w:lang w:eastAsia="en-GB"/>
+        </w:rPr>
+        <w:t xml:space="preserve"> using</w:t>
+      </w:r>
+      <w:r>
+        <w:rPr>
+          <w:rFonts w:ascii="Segoe UI" w:eastAsia="Times New Roman" w:hAnsi="Segoe UI" w:cs="Segoe UI"/>
+          <w:sz w:val="24"/>
+          <w:szCs w:val="24"/>
+          <w:lang w:eastAsia="en-GB"/>
+        </w:rPr>
+        <w:t xml:space="preserve"> </w:t>
+      </w:r>
+      <w:r>
+        <w:rPr>
+          <w:rFonts w:ascii="Segoe UI" w:eastAsia="Times New Roman" w:hAnsi="Segoe UI" w:cs="Segoe UI"/>
+          <w:sz w:val="24"/>
+          <w:szCs w:val="24"/>
+          <w:lang w:eastAsia="en-GB"/>
+        </w:rPr>
+        <w:t xml:space="preserve">the </w:t>
+      </w:r>
+      <w:r>
+        <w:rPr>
+          <w:rFonts w:ascii="Segoe UI" w:eastAsia="Times New Roman" w:hAnsi="Segoe UI" w:cs="Segoe UI"/>
+          <w:sz w:val="24"/>
+          <w:szCs w:val="24"/>
+          <w:lang w:eastAsia="en-GB"/>
+        </w:rPr>
+        <w:t>sta</w:t>
+      </w:r>
+      <w:r>
+        <w:rPr>
+          <w:rFonts w:ascii="Segoe UI" w:eastAsia="Times New Roman" w:hAnsi="Segoe UI" w:cs="Segoe UI"/>
+          <w:sz w:val="24"/>
+          <w:szCs w:val="24"/>
+          <w:lang w:eastAsia="en-GB"/>
+        </w:rPr>
+        <w:t>tic version</w:t>
+      </w:r>
+      <w:r>
+        <w:rPr>
+          <w:rFonts w:ascii="Segoe UI" w:eastAsia="Times New Roman" w:hAnsi="Segoe UI" w:cs="Segoe UI"/>
+          <w:sz w:val="24"/>
+          <w:szCs w:val="24"/>
+          <w:lang w:eastAsia="en-GB"/>
+        </w:rPr>
+        <w:t xml:space="preserve"> of </w:t>
+      </w:r>
+      <w:proofErr w:type="spellStart"/>
+      <w:r>
+        <w:rPr>
+          <w:rFonts w:ascii="Segoe UI" w:eastAsia="Times New Roman" w:hAnsi="Segoe UI" w:cs="Segoe UI"/>
+          <w:b/>
+          <w:sz w:val="24"/>
+          <w:szCs w:val="24"/>
+          <w:lang w:eastAsia="en-GB"/>
+        </w:rPr>
+        <w:t>cudart</w:t>
+      </w:r>
+      <w:proofErr w:type="spellEnd"/>
+      <w:r>
+        <w:rPr>
+          <w:rFonts w:ascii="Segoe UI" w:eastAsia="Times New Roman" w:hAnsi="Segoe UI" w:cs="Segoe UI"/>
+          <w:sz w:val="24"/>
+          <w:szCs w:val="24"/>
+          <w:lang w:eastAsia="en-GB"/>
+        </w:rPr>
+        <w:t xml:space="preserve"> library;</w:t>
+      </w:r>
+    </w:p>
+    <w:p>
+      <w:pPr>
+        <w:spacing w:after="0" w:line="432" w:lineRule="atLeast"/>
+        <w:rPr>
+          <w:rFonts w:ascii="Segoe UI" w:eastAsia="Times New Roman" w:hAnsi="Segoe UI" w:cs="Segoe UI"/>
+          <w:sz w:val="24"/>
+          <w:szCs w:val="24"/>
+          <w:lang w:eastAsia="en-GB"/>
+        </w:rPr>
+      </w:pPr>
+      <w:r>
+        <w:rPr>
+          <w:rFonts w:ascii="Segoe UI" w:eastAsia="Times New Roman" w:hAnsi="Segoe UI" w:cs="Segoe UI"/>
+          <w:sz w:val="24"/>
+          <w:szCs w:val="24"/>
+          <w:lang w:eastAsia="en-GB"/>
+        </w:rPr>
+        <w:t>What's fixed?</w:t>
+      </w:r>
+    </w:p>
+    <w:p>
+      <w:pPr>
+        <w:spacing w:after="300" w:line="432" w:lineRule="atLeast"/>
+        <w:rPr>
+          <w:rFonts w:ascii="Segoe UI" w:eastAsia="Times New Roman" w:hAnsi="Segoe UI" w:cs="Segoe UI"/>
+          <w:sz w:val="24"/>
+          <w:szCs w:val="24"/>
+          <w:lang w:eastAsia="en-GB"/>
+        </w:rPr>
+      </w:pPr>
+      <w:r>
+        <w:rPr>
+          <w:rFonts w:ascii="Segoe UI" w:eastAsia="Times New Roman" w:hAnsi="Segoe UI" w:cs="Segoe UI"/>
+          <w:sz w:val="24"/>
+          <w:szCs w:val="24"/>
+          <w:lang w:eastAsia="en-GB"/>
+        </w:rPr>
+        <w:t xml:space="preserve">These issues were fixed in </w:t>
+      </w:r>
+      <w:r>
+        <w:rPr>
+          <w:rFonts w:ascii="Segoe UI" w:eastAsia="Times New Roman" w:hAnsi="Segoe UI" w:cs="Segoe UI"/>
+          <w:sz w:val="24"/>
+          <w:szCs w:val="24"/>
+          <w:lang w:eastAsia="en-GB"/>
+        </w:rPr>
+        <w:t>v102.22.1</w:t>
+      </w:r>
+      <w:r>
+        <w:rPr>
+          <w:rFonts w:ascii="Segoe UI" w:eastAsia="Times New Roman" w:hAnsi="Segoe UI" w:cs="Segoe UI"/>
+          <w:sz w:val="24"/>
+          <w:szCs w:val="24"/>
+          <w:lang w:eastAsia="en-GB"/>
+        </w:rPr>
+        <w:t>.1:</w:t>
+      </w:r>
+    </w:p>
+    <w:p>
+      <w:pPr>
+        <w:pStyle w:val="ListParagraph"/>
+        <w:numPr>
+          <w:ilvl w:val="0"/>
+          <w:numId w:val="19"/>
+        </w:numPr>
+        <w:spacing w:after="300" w:line="432" w:lineRule="atLeast"/>
+        <w:rPr>
+          <w:rFonts w:ascii="Segoe UI" w:eastAsia="Times New Roman" w:hAnsi="Segoe UI" w:cs="Segoe UI"/>
+          <w:sz w:val="24"/>
+          <w:szCs w:val="24"/>
+          <w:lang w:eastAsia="en-GB"/>
+        </w:rPr>
+      </w:pPr>
+      <w:r>
+        <w:rPr>
+          <w:rFonts w:ascii="Segoe UI" w:eastAsia="Times New Roman" w:hAnsi="Segoe UI" w:cs="Segoe UI"/>
+          <w:b/>
+          <w:sz w:val="24"/>
+          <w:szCs w:val="24"/>
+          <w:lang w:eastAsia="en-GB"/>
+        </w:rPr>
+        <w:t>Hardcoded limits:</w:t>
+      </w:r>
+      <w:r>
+        <w:rPr>
+          <w:rFonts w:ascii="Segoe UI" w:eastAsia="Times New Roman" w:hAnsi="Segoe UI" w:cs="Segoe UI"/>
+          <w:sz w:val="24"/>
+          <w:szCs w:val="24"/>
+          <w:lang w:eastAsia="en-GB"/>
+        </w:rPr>
+        <w:t xml:space="preserve"> </w:t>
+      </w:r>
+      <w:r>
+        <w:rPr>
+          <w:rFonts w:ascii="Segoe UI" w:eastAsia="Times New Roman" w:hAnsi="Segoe UI" w:cs="Segoe UI"/>
+          <w:sz w:val="24"/>
+          <w:szCs w:val="24"/>
+          <w:lang w:eastAsia="en-GB"/>
+        </w:rPr>
+        <w:t xml:space="preserve">Remove hardcoded limits, such as maximum </w:t>
+      </w:r>
+      <w:proofErr w:type="spellStart"/>
+      <w:r>
+        <w:rPr>
+          <w:rFonts w:ascii="Segoe UI" w:eastAsia="Times New Roman" w:hAnsi="Segoe UI" w:cs="Segoe UI"/>
+          <w:sz w:val="24"/>
+          <w:szCs w:val="24"/>
+          <w:lang w:eastAsia="en-GB"/>
+        </w:rPr>
+        <w:t>lightcurves</w:t>
+      </w:r>
+      <w:proofErr w:type="spellEnd"/>
+      <w:r>
+        <w:rPr>
+          <w:rFonts w:ascii="Segoe UI" w:eastAsia="Times New Roman" w:hAnsi="Segoe UI" w:cs="Segoe UI"/>
+          <w:sz w:val="24"/>
+          <w:szCs w:val="24"/>
+          <w:lang w:eastAsia="en-GB"/>
+        </w:rPr>
+        <w:t>, maximum data points.</w:t>
+      </w:r>
+    </w:p>
+    <w:p>
+      <w:pPr>
+        <w:spacing w:after="0" w:line="432" w:lineRule="atLeast"/>
+        <w:rPr>
+          <w:rFonts w:ascii="Segoe UI" w:eastAsia="Times New Roman" w:hAnsi="Segoe UI" w:cs="Segoe UI"/>
+          <w:b/>
+          <w:bCs/>
+          <w:sz w:val="24"/>
+          <w:szCs w:val="24"/>
+          <w:u w:val="single"/>
+          <w:lang w:eastAsia="en-GB"/>
+        </w:rPr>
+      </w:pPr>
+      <w:r>
+        <w:rPr>
+          <w:rFonts w:ascii="Segoe UI" w:eastAsia="Times New Roman" w:hAnsi="Segoe UI" w:cs="Segoe UI"/>
+          <w:b/>
+          <w:bCs/>
+          <w:sz w:val="24"/>
+          <w:szCs w:val="24"/>
+          <w:u w:val="single"/>
+          <w:lang w:eastAsia="en-GB"/>
+        </w:rPr>
+        <w:t>v102.</w:t>
+      </w:r>
+      <w:r>
+        <w:rPr>
+          <w:rFonts w:ascii="Segoe UI" w:eastAsia="Times New Roman" w:hAnsi="Segoe UI" w:cs="Segoe UI"/>
+          <w:b/>
+          <w:bCs/>
+          <w:sz w:val="24"/>
+          <w:szCs w:val="24"/>
+          <w:u w:val="single"/>
+          <w:lang w:eastAsia="en-GB"/>
+        </w:rPr>
+        <w:t>21.0</w:t>
+      </w:r>
+      <w:r>
+        <w:rPr>
+          <w:rFonts w:ascii="Segoe UI" w:eastAsia="Times New Roman" w:hAnsi="Segoe UI" w:cs="Segoe UI"/>
+          <w:b/>
+          <w:bCs/>
+          <w:sz w:val="24"/>
+          <w:szCs w:val="24"/>
+          <w:u w:val="single"/>
+          <w:lang w:eastAsia="en-GB"/>
+        </w:rPr>
+        <w:t xml:space="preserve">.1 </w:t>
+      </w:r>
+      <w:r>
+        <w:rPr>
+          <w:rFonts w:ascii="Segoe UI" w:eastAsia="Times New Roman" w:hAnsi="Segoe UI" w:cs="Segoe UI"/>
+          <w:b/>
+          <w:bCs/>
+          <w:sz w:val="24"/>
+          <w:szCs w:val="24"/>
+          <w:lang w:eastAsia="en-GB"/>
+        </w:rPr>
+        <w:t>- Friday, 03 January 2025</w:t>
+      </w:r>
+    </w:p>
+    <w:p>
+      <w:pPr>
+        <w:spacing w:after="0" w:line="432" w:lineRule="atLeast"/>
+        <w:rPr>
+          <w:rFonts w:ascii="Segoe UI" w:eastAsia="Times New Roman" w:hAnsi="Segoe UI" w:cs="Segoe UI"/>
+          <w:sz w:val="24"/>
+          <w:szCs w:val="24"/>
+          <w:lang w:eastAsia="en-GB"/>
+        </w:rPr>
+      </w:pPr>
+      <w:r>
+        <w:rPr>
+          <w:rFonts w:ascii="Segoe UI" w:eastAsia="Times New Roman" w:hAnsi="Segoe UI" w:cs="Segoe UI"/>
+          <w:sz w:val="24"/>
+          <w:szCs w:val="24"/>
+          <w:lang w:eastAsia="en-GB"/>
+        </w:rPr>
+        <w:t>What's improved?</w:t>
+      </w:r>
+    </w:p>
+    <w:p>
+      <w:pPr>
+        <w:spacing w:after="300" w:line="432" w:lineRule="atLeast"/>
+        <w:rPr>
+          <w:rFonts w:ascii="Segoe UI" w:eastAsia="Times New Roman" w:hAnsi="Segoe UI" w:cs="Segoe UI"/>
+          <w:sz w:val="24"/>
+          <w:szCs w:val="24"/>
+          <w:lang w:eastAsia="en-GB"/>
+        </w:rPr>
+      </w:pPr>
+      <w:r>
+        <w:rPr>
+          <w:rFonts w:ascii="Segoe UI" w:eastAsia="Times New Roman" w:hAnsi="Segoe UI" w:cs="Segoe UI"/>
+          <w:sz w:val="24"/>
+          <w:szCs w:val="24"/>
+          <w:lang w:eastAsia="en-GB"/>
+        </w:rPr>
+        <w:t>These impro</w:t>
+      </w:r>
+      <w:r>
+        <w:rPr>
+          <w:rFonts w:ascii="Segoe UI" w:eastAsia="Times New Roman" w:hAnsi="Segoe UI" w:cs="Segoe UI"/>
+          <w:sz w:val="24"/>
+          <w:szCs w:val="24"/>
+          <w:lang w:eastAsia="en-GB"/>
+        </w:rPr>
+        <w:t>vements were released in v102.21.0</w:t>
+      </w:r>
+      <w:r>
+        <w:rPr>
+          <w:rFonts w:ascii="Segoe UI" w:eastAsia="Times New Roman" w:hAnsi="Segoe UI" w:cs="Segoe UI"/>
+          <w:sz w:val="24"/>
+          <w:szCs w:val="24"/>
+          <w:lang w:eastAsia="en-GB"/>
+        </w:rPr>
+        <w:t>.1:</w:t>
+      </w:r>
+    </w:p>
+    <w:p>
+      <w:pPr>
+        <w:spacing w:after="120" w:line="432" w:lineRule="atLeast"/>
+        <w:rPr>
+          <w:rFonts w:ascii="Segoe UI" w:eastAsia="Times New Roman" w:hAnsi="Segoe UI" w:cs="Segoe UI"/>
+          <w:sz w:val="24"/>
+          <w:szCs w:val="24"/>
+          <w:lang w:eastAsia="en-GB"/>
+        </w:rPr>
+      </w:pPr>
+      <w:r>
+        <w:rPr>
+          <w:rFonts w:ascii="Segoe UI" w:eastAsia="Times New Roman" w:hAnsi="Segoe UI" w:cs="Segoe UI"/>
+          <w:sz w:val="24"/>
+          <w:szCs w:val="24"/>
+          <w:lang w:eastAsia="en-GB"/>
+        </w:rPr>
+        <w:t>What's fixed?</w:t>
+      </w:r>
+    </w:p>
+    <w:p>
+      <w:pPr>
+        <w:spacing w:after="240" w:line="432" w:lineRule="atLeast"/>
+        <w:rPr>
+          <w:rFonts w:ascii="Segoe UI" w:eastAsia="Times New Roman" w:hAnsi="Segoe UI" w:cs="Segoe UI"/>
+          <w:sz w:val="24"/>
+          <w:szCs w:val="24"/>
+          <w:lang w:eastAsia="en-GB"/>
+        </w:rPr>
+      </w:pPr>
+      <w:r>
+        <w:rPr>
+          <w:rFonts w:ascii="Segoe UI" w:eastAsia="Times New Roman" w:hAnsi="Segoe UI" w:cs="Segoe UI"/>
+          <w:sz w:val="24"/>
+          <w:szCs w:val="24"/>
+          <w:lang w:eastAsia="en-GB"/>
+        </w:rPr>
+        <w:t>These issues were fixed in v102.2</w:t>
+      </w:r>
+      <w:r>
+        <w:rPr>
+          <w:rFonts w:ascii="Segoe UI" w:eastAsia="Times New Roman" w:hAnsi="Segoe UI" w:cs="Segoe UI"/>
+          <w:sz w:val="24"/>
+          <w:szCs w:val="24"/>
+          <w:lang w:eastAsia="en-GB"/>
+        </w:rPr>
+        <w:t>1.0</w:t>
+      </w:r>
+      <w:r>
+        <w:rPr>
+          <w:rFonts w:ascii="Segoe UI" w:eastAsia="Times New Roman" w:hAnsi="Segoe UI" w:cs="Segoe UI"/>
+          <w:sz w:val="24"/>
+          <w:szCs w:val="24"/>
+          <w:lang w:eastAsia="en-GB"/>
+        </w:rPr>
+        <w:t>.1:</w:t>
+      </w:r>
+    </w:p>
+    <w:p>
+      <w:pPr>
+        <w:pStyle w:val="ListParagraph"/>
+        <w:numPr>
+          <w:ilvl w:val="0"/>
+          <w:numId w:val="19"/>
+        </w:numPr>
+        <w:spacing w:after="300" w:line="432" w:lineRule="atLeast"/>
+        <w:rPr>
+          <w:rFonts w:ascii="Segoe UI" w:eastAsia="Times New Roman" w:hAnsi="Segoe UI" w:cs="Segoe UI"/>
+          <w:sz w:val="24"/>
+          <w:szCs w:val="24"/>
+          <w:lang w:eastAsia="en-GB"/>
+        </w:rPr>
+      </w:pPr>
+      <w:r>
+        <w:rPr>
+          <w:rFonts w:ascii="Segoe UI" w:eastAsia="Times New Roman" w:hAnsi="Segoe UI" w:cs="Segoe UI"/>
+          <w:b/>
+          <w:sz w:val="24"/>
+          <w:szCs w:val="24"/>
+          <w:lang w:eastAsia="en-GB"/>
+        </w:rPr>
+        <w:t>Hardcoded limits:</w:t>
+      </w:r>
+      <w:r>
+        <w:rPr>
+          <w:rFonts w:ascii="Segoe UI" w:eastAsia="Times New Roman" w:hAnsi="Segoe UI" w:cs="Segoe UI"/>
+          <w:sz w:val="24"/>
+          <w:szCs w:val="24"/>
+          <w:lang w:eastAsia="en-GB"/>
+        </w:rPr>
+        <w:t xml:space="preserve"> </w:t>
+      </w:r>
+      <w:r>
+        <w:rPr>
+          <w:rFonts w:ascii="Segoe UI" w:eastAsia="Times New Roman" w:hAnsi="Segoe UI" w:cs="Segoe UI"/>
+          <w:sz w:val="24"/>
+          <w:szCs w:val="24"/>
+          <w:lang w:eastAsia="en-GB"/>
+        </w:rPr>
+        <w:t xml:space="preserve"> 1) </w:t>
+      </w:r>
+      <w:proofErr w:type="gramStart"/>
+      <w:r>
+        <w:rPr>
+          <w:rFonts w:ascii="Helvetica" w:hAnsi="Helvetica" w:cs="Helvetica"/>
+          <w:bdr w:val="none" w:sz="0" w:space="0" w:color="auto" w:frame="1"/>
+        </w:rPr>
+        <w:t>Fixed</w:t>
+      </w:r>
+      <w:proofErr w:type="gramEnd"/>
+      <w:r>
+        <w:rPr>
+          <w:rFonts w:ascii="Helvetica" w:hAnsi="Helvetica" w:cs="Helvetica"/>
+          <w:bdr w:val="none" w:sz="0" w:space="0" w:color="auto" w:frame="1"/>
+        </w:rPr>
+        <w:t xml:space="preserve"> a bug that causes </w:t>
+      </w:r>
+      <w:r>
+        <w:rPr>
+          <w:rFonts w:ascii="Helvetica" w:hAnsi="Helvetica" w:cs="Helvetica"/>
+          <w:bdr w:val="none" w:sz="0" w:space="0" w:color="auto" w:frame="1"/>
+        </w:rPr>
+        <w:t>crashes on AVX-only hosts (such as older Intel CPUs like Sandy Bridge</w:t>
+      </w:r>
+      <w:r>
+        <w:rPr>
+          <w:rFonts w:ascii="Helvetica" w:hAnsi="Helvetica" w:cs="Helvetica"/>
+          <w:bdr w:val="none" w:sz="0" w:space="0" w:color="auto" w:frame="1"/>
+        </w:rPr>
+        <w:t>)</w:t>
+      </w:r>
+      <w:r>
+        <w:rPr>
+          <w:rFonts w:ascii="Helvetica" w:hAnsi="Helvetica" w:cs="Helvetica"/>
+          <w:bdr w:val="none" w:sz="0" w:space="0" w:color="auto" w:frame="1"/>
+        </w:rPr>
+        <w:t>. This issue affected only Linux and FreeBSD 2</w:t>
+      </w:r>
+      <w:r>
+        <w:rPr>
+          <w:rFonts w:ascii="Helvetica" w:hAnsi="Helvetica" w:cs="Helvetica"/>
+          <w:bdr w:val="none" w:sz="0" w:space="0" w:color="auto" w:frame="1"/>
+        </w:rPr>
+        <w:t>)</w:t>
+      </w:r>
+      <w:bookmarkStart w:id="0" w:name="_GoBack"/>
+      <w:bookmarkEnd w:id="0"/>
+      <w:r>
+        <w:rPr>
+          <w:rFonts w:ascii="Helvetica" w:hAnsi="Helvetica" w:cs="Helvetica"/>
+          <w:bdr w:val="none" w:sz="0" w:space="0" w:color="auto" w:frame="1"/>
+        </w:rPr>
+        <w:t xml:space="preserve"> AMD Bulldozer-family CPUs now prefer the SSE3 version which is faster than AVX/FMA.</w:t>
+      </w:r>
+    </w:p>
+    <w:p>
+      <w:pPr>
+        <w:spacing w:after="0" w:line="432" w:lineRule="atLeast"/>
+        <w:rPr>
+          <w:rFonts w:ascii="Segoe UI" w:eastAsia="Times New Roman" w:hAnsi="Segoe UI" w:cs="Segoe UI"/>
+          <w:b/>
+          <w:bCs/>
+          <w:sz w:val="24"/>
+          <w:szCs w:val="24"/>
+          <w:u w:val="single"/>
+          <w:lang w:eastAsia="en-GB"/>
+        </w:rPr>
+      </w:pPr>
+      <w:r>
+        <w:rPr>
+          <w:rFonts w:ascii="Segoe UI" w:eastAsia="Times New Roman" w:hAnsi="Segoe UI" w:cs="Segoe UI"/>
+          <w:b/>
+          <w:bCs/>
+          <w:sz w:val="24"/>
+          <w:szCs w:val="24"/>
+          <w:u w:val="single"/>
+          <w:lang w:eastAsia="en-GB"/>
+        </w:rPr>
+        <w:t>v102.</w:t>
+      </w:r>
+      <w:r>
+        <w:rPr>
+          <w:rFonts w:ascii="Segoe UI" w:eastAsia="Times New Roman" w:hAnsi="Segoe UI" w:cs="Segoe UI"/>
+          <w:b/>
+          <w:bCs/>
+          <w:sz w:val="24"/>
+          <w:szCs w:val="24"/>
+          <w:u w:val="single"/>
+          <w:lang w:eastAsia="en-GB"/>
+        </w:rPr>
+        <w:t>20</w:t>
+      </w:r>
+      <w:r>
+        <w:rPr>
+          <w:rFonts w:ascii="Segoe UI" w:eastAsia="Times New Roman" w:hAnsi="Segoe UI" w:cs="Segoe UI"/>
+          <w:b/>
+          <w:bCs/>
+          <w:sz w:val="24"/>
+          <w:szCs w:val="24"/>
+          <w:u w:val="single"/>
+          <w:lang w:eastAsia="en-GB"/>
+        </w:rPr>
+        <w:t>.0</w:t>
+      </w:r>
+      <w:r>
+        <w:rPr>
+          <w:rFonts w:ascii="Segoe UI" w:eastAsia="Times New Roman" w:hAnsi="Segoe UI" w:cs="Segoe UI"/>
+          <w:b/>
+          <w:bCs/>
+          <w:sz w:val="24"/>
+          <w:szCs w:val="24"/>
+          <w:u w:val="single"/>
+          <w:lang w:eastAsia="en-GB"/>
+        </w:rPr>
+        <w:t xml:space="preserve">.1 </w:t>
+      </w:r>
+      <w:r>
+        <w:rPr>
+          <w:rFonts w:ascii="Segoe UI" w:eastAsia="Times New Roman" w:hAnsi="Segoe UI" w:cs="Segoe UI"/>
+          <w:b/>
+          <w:bCs/>
+          <w:sz w:val="24"/>
+          <w:szCs w:val="24"/>
+          <w:lang w:eastAsia="en-GB"/>
+        </w:rPr>
+        <w:t xml:space="preserve">- </w:t>
+      </w:r>
+      <w:r>
+        <w:rPr>
+          <w:rFonts w:ascii="Segoe UI" w:eastAsia="Times New Roman" w:hAnsi="Segoe UI" w:cs="Segoe UI"/>
+          <w:b/>
+          <w:bCs/>
+          <w:sz w:val="24"/>
+          <w:szCs w:val="24"/>
+          <w:lang w:eastAsia="en-GB"/>
+        </w:rPr>
+        <w:t>Wednesday</w:t>
+      </w:r>
+      <w:r>
+        <w:rPr>
+          <w:rFonts w:ascii="Segoe UI" w:eastAsia="Times New Roman" w:hAnsi="Segoe UI" w:cs="Segoe UI"/>
+          <w:b/>
+          <w:bCs/>
+          <w:sz w:val="24"/>
+          <w:szCs w:val="24"/>
+          <w:lang w:eastAsia="en-GB"/>
+        </w:rPr>
+        <w:t>, 0</w:t>
+      </w:r>
+      <w:r>
+        <w:rPr>
+          <w:rFonts w:ascii="Segoe UI" w:eastAsia="Times New Roman" w:hAnsi="Segoe UI" w:cs="Segoe UI"/>
+          <w:b/>
+          <w:bCs/>
+          <w:sz w:val="24"/>
+          <w:szCs w:val="24"/>
+          <w:lang w:eastAsia="en-GB"/>
+        </w:rPr>
+        <w:t>8 May 2024</w:t>
+      </w:r>
+    </w:p>
+    <w:p>
+      <w:pPr>
+        <w:spacing w:after="0" w:line="432" w:lineRule="atLeast"/>
+        <w:rPr>
+          <w:rFonts w:ascii="Segoe UI" w:eastAsia="Times New Roman" w:hAnsi="Segoe UI" w:cs="Segoe UI"/>
+          <w:sz w:val="24"/>
+          <w:szCs w:val="24"/>
+          <w:lang w:eastAsia="en-GB"/>
+        </w:rPr>
+      </w:pPr>
+      <w:r>
+        <w:rPr>
+          <w:rFonts w:ascii="Segoe UI" w:eastAsia="Times New Roman" w:hAnsi="Segoe UI" w:cs="Segoe UI"/>
+          <w:sz w:val="24"/>
+          <w:szCs w:val="24"/>
+          <w:lang w:eastAsia="en-GB"/>
+        </w:rPr>
+        <w:t>What's improved?</w:t>
+      </w:r>
+    </w:p>
+    <w:p>
+      <w:pPr>
+        <w:spacing w:after="300" w:line="432" w:lineRule="atLeast"/>
+        <w:rPr>
+          <w:rFonts w:ascii="Segoe UI" w:eastAsia="Times New Roman" w:hAnsi="Segoe UI" w:cs="Segoe UI"/>
+          <w:sz w:val="24"/>
+          <w:szCs w:val="24"/>
+          <w:lang w:eastAsia="en-GB"/>
+        </w:rPr>
+      </w:pPr>
+      <w:r>
+        <w:rPr>
+          <w:rFonts w:ascii="Segoe UI" w:eastAsia="Times New Roman" w:hAnsi="Segoe UI" w:cs="Segoe UI"/>
+          <w:sz w:val="24"/>
+          <w:szCs w:val="24"/>
+          <w:lang w:eastAsia="en-GB"/>
+        </w:rPr>
+        <w:t>These impro</w:t>
+      </w:r>
+      <w:r>
+        <w:rPr>
+          <w:rFonts w:ascii="Segoe UI" w:eastAsia="Times New Roman" w:hAnsi="Segoe UI" w:cs="Segoe UI"/>
+          <w:sz w:val="24"/>
+          <w:szCs w:val="24"/>
+          <w:lang w:eastAsia="en-GB"/>
+        </w:rPr>
+        <w:t>vements were released in v102.20.0</w:t>
+      </w:r>
+      <w:r>
+        <w:rPr>
+          <w:rFonts w:ascii="Segoe UI" w:eastAsia="Times New Roman" w:hAnsi="Segoe UI" w:cs="Segoe UI"/>
+          <w:sz w:val="24"/>
+          <w:szCs w:val="24"/>
+          <w:lang w:eastAsia="en-GB"/>
+        </w:rPr>
+        <w:t>.1:</w:t>
+      </w:r>
+    </w:p>
+    <w:p>
+      <w:pPr>
+        <w:numPr>
+          <w:ilvl w:val="0"/>
+          <w:numId w:val="16"/>
+        </w:numPr>
+        <w:spacing w:before="100" w:beforeAutospacing="1" w:after="0" w:afterAutospacing="1" w:line="360" w:lineRule="atLeast"/>
+        <w:rPr>
+          <w:rFonts w:ascii="Segoe UI" w:eastAsia="Times New Roman" w:hAnsi="Segoe UI" w:cs="Segoe UI"/>
+          <w:i/>
+          <w:sz w:val="24"/>
+          <w:szCs w:val="24"/>
+          <w:lang w:eastAsia="en-GB"/>
+        </w:rPr>
+      </w:pPr>
+      <w:r>
+        <w:rPr>
+          <w:rFonts w:ascii="Segoe UI" w:eastAsia="Times New Roman" w:hAnsi="Segoe UI" w:cs="Segoe UI"/>
+          <w:b/>
+          <w:bCs/>
+          <w:sz w:val="24"/>
+          <w:szCs w:val="24"/>
+          <w:lang w:eastAsia="en-GB"/>
+        </w:rPr>
+        <w:t>Progress information</w:t>
+      </w:r>
+      <w:r>
+        <w:rPr>
+          <w:rFonts w:ascii="Segoe UI" w:eastAsia="Times New Roman" w:hAnsi="Segoe UI" w:cs="Segoe UI"/>
+          <w:sz w:val="24"/>
+          <w:szCs w:val="24"/>
+          <w:lang w:eastAsia="en-GB"/>
+        </w:rPr>
+        <w:t>:</w:t>
+      </w:r>
+      <w:r>
+        <w:rPr>
+          <w:rFonts w:ascii="Helvetica" w:hAnsi="Helvetica" w:cs="Helvetica"/>
+          <w:bdr w:val="none" w:sz="0" w:space="0" w:color="auto" w:frame="1"/>
+        </w:rPr>
+        <w:t xml:space="preserve"> So called Universal SIMD application has totally new logic that will use the best supported SIMD instruction set available on the host system. This gives us the opportunity to escape from </w:t>
+      </w:r>
+      <w:r>
+        <w:rPr>
+          <w:rFonts w:ascii="Helvetica" w:hAnsi="Helvetica" w:cs="Helvetica"/>
+          <w:bdr w:val="none" w:sz="0" w:space="0" w:color="auto" w:frame="1"/>
+        </w:rPr>
+        <w:t>the detection system provided by BOINC project.</w:t>
+      </w:r>
+    </w:p>
+    <w:p>
+      <w:pPr>
+        <w:spacing w:after="0" w:line="432" w:lineRule="atLeast"/>
+        <w:rPr>
+          <w:rFonts w:ascii="Segoe UI" w:eastAsia="Times New Roman" w:hAnsi="Segoe UI" w:cs="Segoe UI"/>
+          <w:sz w:val="24"/>
+          <w:szCs w:val="24"/>
+          <w:lang w:eastAsia="en-GB"/>
+        </w:rPr>
+      </w:pPr>
+      <w:r>
+        <w:rPr>
+          <w:rFonts w:ascii="Segoe UI" w:eastAsia="Times New Roman" w:hAnsi="Segoe UI" w:cs="Segoe UI"/>
+          <w:sz w:val="24"/>
+          <w:szCs w:val="24"/>
+          <w:lang w:eastAsia="en-GB"/>
+        </w:rPr>
+        <w:lastRenderedPageBreak/>
+        <w:t>What's fixed?</w:t>
+      </w:r>
+    </w:p>
+    <w:p>
+      <w:pPr>
+        <w:spacing w:after="300" w:line="432" w:lineRule="atLeast"/>
+        <w:rPr>
+          <w:rFonts w:ascii="Segoe UI" w:eastAsia="Times New Roman" w:hAnsi="Segoe UI" w:cs="Segoe UI"/>
+          <w:sz w:val="24"/>
+          <w:szCs w:val="24"/>
+          <w:lang w:eastAsia="en-GB"/>
+        </w:rPr>
+      </w:pPr>
+      <w:r>
+        <w:rPr>
+          <w:rFonts w:ascii="Segoe UI" w:eastAsia="Times New Roman" w:hAnsi="Segoe UI" w:cs="Segoe UI"/>
+          <w:sz w:val="24"/>
+          <w:szCs w:val="24"/>
+          <w:lang w:eastAsia="en-GB"/>
+        </w:rPr>
+        <w:t xml:space="preserve">These issues were fixed in </w:t>
+      </w:r>
+      <w:r>
+        <w:rPr>
+          <w:rFonts w:ascii="Segoe UI" w:eastAsia="Times New Roman" w:hAnsi="Segoe UI" w:cs="Segoe UI"/>
+          <w:sz w:val="24"/>
+          <w:szCs w:val="24"/>
+          <w:lang w:eastAsia="en-GB"/>
+        </w:rPr>
+        <w:t>v102.20.0</w:t>
+      </w:r>
+      <w:r>
+        <w:rPr>
+          <w:rFonts w:ascii="Segoe UI" w:eastAsia="Times New Roman" w:hAnsi="Segoe UI" w:cs="Segoe UI"/>
+          <w:sz w:val="24"/>
+          <w:szCs w:val="24"/>
+          <w:lang w:eastAsia="en-GB"/>
+        </w:rPr>
+        <w:t>.1:</w:t>
+      </w:r>
+    </w:p>
+    <w:p>
+      <w:pPr>
+        <w:spacing w:after="0" w:line="432" w:lineRule="atLeast"/>
+        <w:rPr>
+          <w:rFonts w:ascii="Segoe UI" w:eastAsia="Times New Roman" w:hAnsi="Segoe UI" w:cs="Segoe UI"/>
+          <w:b/>
+          <w:bCs/>
+          <w:sz w:val="24"/>
+          <w:szCs w:val="24"/>
+          <w:u w:val="single"/>
+          <w:lang w:eastAsia="en-GB"/>
+        </w:rPr>
+      </w:pPr>
+      <w:r>
+        <w:rPr>
+          <w:rFonts w:ascii="Segoe UI" w:eastAsia="Times New Roman" w:hAnsi="Segoe UI" w:cs="Segoe UI"/>
+          <w:b/>
+          <w:bCs/>
+          <w:sz w:val="24"/>
+          <w:szCs w:val="24"/>
+          <w:u w:val="single"/>
+          <w:lang w:eastAsia="en-GB"/>
+        </w:rPr>
+        <w:t>v102.15.0.1</w:t>
+      </w:r>
+      <w:r>
+        <w:rPr>
+          <w:rFonts w:ascii="Segoe UI" w:eastAsia="Times New Roman" w:hAnsi="Segoe UI" w:cs="Segoe UI"/>
+          <w:b/>
+          <w:bCs/>
+          <w:sz w:val="24"/>
+          <w:szCs w:val="24"/>
+          <w:u w:val="single"/>
+          <w:lang w:eastAsia="en-GB"/>
+        </w:rPr>
+        <w:t xml:space="preserve"> </w:t>
+      </w:r>
+      <w:r>
+        <w:rPr>
+          <w:rFonts w:ascii="Segoe UI" w:eastAsia="Times New Roman" w:hAnsi="Segoe UI" w:cs="Segoe UI"/>
+          <w:b/>
+          <w:bCs/>
+          <w:sz w:val="24"/>
+          <w:szCs w:val="24"/>
+          <w:lang w:eastAsia="en-GB"/>
+        </w:rPr>
+        <w:t>- Tuesday, 28 April 2020</w:t>
+      </w:r>
+    </w:p>
+    <w:p>
+      <w:pPr>
+        <w:spacing w:after="0" w:line="240" w:lineRule="auto"/>
+        <w:rPr>
+          <w:rFonts w:ascii="Segoe UI" w:eastAsia="Times New Roman" w:hAnsi="Segoe UI" w:cs="Segoe UI"/>
+          <w:sz w:val="24"/>
+          <w:szCs w:val="24"/>
+          <w:lang w:eastAsia="en-GB"/>
+        </w:rPr>
+      </w:pPr>
+      <w:r>
+        <w:rPr>
+          <w:rFonts w:ascii="Segoe UI" w:eastAsia="Times New Roman" w:hAnsi="Segoe UI" w:cs="Segoe UI"/>
+          <w:sz w:val="24"/>
+          <w:szCs w:val="24"/>
+          <w:bdr w:val="none" w:sz="0" w:space="0" w:color="auto" w:frame="1"/>
+          <w:lang w:eastAsia="en-GB"/>
+        </w:rPr>
+        <w:t>Toggle Section</w:t>
+      </w:r>
+    </w:p>
+    <w:p>
+      <w:pPr>
+        <w:spacing w:after="0" w:line="432" w:lineRule="atLeast"/>
+        <w:rPr>
+          <w:rFonts w:ascii="Segoe UI" w:eastAsia="Times New Roman" w:hAnsi="Segoe UI" w:cs="Segoe UI"/>
+          <w:sz w:val="24"/>
+          <w:szCs w:val="24"/>
+          <w:lang w:eastAsia="en-GB"/>
+        </w:rPr>
+      </w:pPr>
+      <w:r>
+        <w:rPr>
+          <w:rFonts w:ascii="Segoe UI" w:eastAsia="Times New Roman" w:hAnsi="Segoe UI" w:cs="Segoe UI"/>
+          <w:sz w:val="24"/>
+          <w:szCs w:val="24"/>
+          <w:lang w:eastAsia="en-GB"/>
+        </w:rPr>
+        <w:t>What's improved?</w:t>
+      </w:r>
+    </w:p>
+    <w:p>
+      <w:pPr>
+        <w:spacing w:after="300" w:line="432" w:lineRule="atLeast"/>
+        <w:rPr>
+          <w:rFonts w:ascii="Segoe UI" w:eastAsia="Times New Roman" w:hAnsi="Segoe UI" w:cs="Segoe UI"/>
+          <w:sz w:val="24"/>
+          <w:szCs w:val="24"/>
+          <w:lang w:eastAsia="en-GB"/>
+        </w:rPr>
+      </w:pPr>
+      <w:r>
+        <w:rPr>
+          <w:rFonts w:ascii="Segoe UI" w:eastAsia="Times New Roman" w:hAnsi="Segoe UI" w:cs="Segoe UI"/>
+          <w:sz w:val="24"/>
+          <w:szCs w:val="24"/>
+          <w:lang w:eastAsia="en-GB"/>
+        </w:rPr>
+        <w:t>These improvements were released in v102.15.0.1:</w:t>
+      </w:r>
+    </w:p>
+    <w:p>
+      <w:pPr>
+        <w:numPr>
+          <w:ilvl w:val="0"/>
+          <w:numId w:val="16"/>
+        </w:numPr>
+        <w:spacing w:before="100" w:beforeAutospacing="1" w:after="0" w:afterAutospacing="1" w:line="360" w:lineRule="atLeast"/>
+        <w:rPr>
+          <w:rFonts w:ascii="Segoe UI" w:eastAsia="Times New Roman" w:hAnsi="Segoe UI" w:cs="Segoe UI"/>
+          <w:i/>
+          <w:sz w:val="24"/>
+          <w:szCs w:val="24"/>
+          <w:lang w:eastAsia="en-GB"/>
+        </w:rPr>
+      </w:pPr>
+      <w:r>
+        <w:rPr>
+          <w:rFonts w:ascii="Segoe UI" w:eastAsia="Times New Roman" w:hAnsi="Segoe UI" w:cs="Segoe UI"/>
+          <w:b/>
+          <w:bCs/>
+          <w:sz w:val="24"/>
+          <w:szCs w:val="24"/>
+          <w:lang w:eastAsia="en-GB"/>
+        </w:rPr>
+        <w:t>Progress information</w:t>
+      </w:r>
+      <w:r>
+        <w:rPr>
+          <w:rFonts w:ascii="Segoe UI" w:eastAsia="Times New Roman" w:hAnsi="Segoe UI" w:cs="Segoe UI"/>
           <w:sz w:val="24"/>
           <w:szCs w:val="24"/>
           <w:lang w:eastAsia="en-GB"/>
@@ -385,22 +1285,11 @@
       <w:r>
         <w:rPr>
           <w:rFonts w:ascii="Segoe UI" w:eastAsia="Times New Roman" w:hAnsi="Segoe UI" w:cs="Segoe UI"/>
-          <w:color w:val="8994A3"/>
-          <w:sz w:val="24"/>
-          <w:szCs w:val="24"/>
-          <w:lang w:eastAsia="en-GB"/>
-        </w:rPr>
-        <w:t>.</w:t>
-      </w:r>
-      <w:r>
-        <w:rPr>
-          <w:rFonts w:ascii="Segoe UI" w:eastAsia="Times New Roman" w:hAnsi="Segoe UI" w:cs="Segoe UI"/>
-          <w:color w:val="8994A3"/>
-          <w:sz w:val="24"/>
-          <w:szCs w:val="24"/>
-          <w:lang w:eastAsia="en-GB"/>
-        </w:rPr>
-        <w:t>.</w:t>
+          <w:sz w:val="24"/>
+          <w:szCs w:val="24"/>
+          <w:lang w:eastAsia="en-GB"/>
+        </w:rPr>
+        <w:t>..</w:t>
       </w:r>
       <w:proofErr w:type="gramEnd"/>
     </w:p>
@@ -409,16 +1298,14 @@
         <w:spacing w:after="0" w:line="432" w:lineRule="atLeast"/>
         <w:rPr>
           <w:rFonts w:ascii="Segoe UI" w:eastAsia="Times New Roman" w:hAnsi="Segoe UI" w:cs="Segoe UI"/>
-          <w:color w:val="323642"/>
-          <w:sz w:val="24"/>
-          <w:szCs w:val="24"/>
-          <w:lang w:eastAsia="en-GB"/>
-        </w:rPr>
-      </w:pPr>
-      <w:r>
-        <w:rPr>
-          <w:rFonts w:ascii="Segoe UI" w:eastAsia="Times New Roman" w:hAnsi="Segoe UI" w:cs="Segoe UI"/>
-          <w:color w:val="323642"/>
+          <w:sz w:val="24"/>
+          <w:szCs w:val="24"/>
+          <w:lang w:eastAsia="en-GB"/>
+        </w:rPr>
+      </w:pPr>
+      <w:r>
+        <w:rPr>
+          <w:rFonts w:ascii="Segoe UI" w:eastAsia="Times New Roman" w:hAnsi="Segoe UI" w:cs="Segoe UI"/>
           <w:sz w:val="24"/>
           <w:szCs w:val="24"/>
           <w:lang w:eastAsia="en-GB"/>
@@ -431,41 +1318,19 @@
         <w:spacing w:after="300" w:line="432" w:lineRule="atLeast"/>
         <w:rPr>
           <w:rFonts w:ascii="Segoe UI" w:eastAsia="Times New Roman" w:hAnsi="Segoe UI" w:cs="Segoe UI"/>
-          <w:color w:val="8994A3"/>
-          <w:sz w:val="24"/>
-          <w:szCs w:val="24"/>
-          <w:lang w:eastAsia="en-GB"/>
-        </w:rPr>
-      </w:pPr>
-      <w:r>
-        <w:rPr>
-          <w:rFonts w:ascii="Segoe UI" w:eastAsia="Times New Roman" w:hAnsi="Segoe UI" w:cs="Segoe UI"/>
-          <w:color w:val="8994A3"/>
-          <w:sz w:val="24"/>
-          <w:szCs w:val="24"/>
-          <w:lang w:eastAsia="en-GB"/>
-        </w:rPr>
-        <w:t xml:space="preserve">These issues were fixed in </w:t>
-      </w:r>
-      <w:r>
-        <w:rPr>
-          <w:rFonts w:ascii="Segoe UI" w:eastAsia="Times New Roman" w:hAnsi="Segoe UI" w:cs="Segoe UI"/>
-          <w:color w:val="8994A3"/>
-          <w:sz w:val="24"/>
-          <w:szCs w:val="24"/>
-          <w:lang w:eastAsia="en-GB"/>
-        </w:rPr>
-        <w:t>v102.15.0.1</w:t>
-      </w:r>
-      <w:r>
-        <w:rPr>
-          <w:rFonts w:ascii="Segoe UI" w:eastAsia="Times New Roman" w:hAnsi="Segoe UI" w:cs="Segoe UI"/>
-          <w:color w:val="8994A3"/>
-          <w:sz w:val="24"/>
-          <w:szCs w:val="24"/>
-          <w:lang w:eastAsia="en-GB"/>
-        </w:rPr>
-        <w:t>:</w:t>
+          <w:sz w:val="24"/>
+          <w:szCs w:val="24"/>
+          <w:lang w:eastAsia="en-GB"/>
+        </w:rPr>
+      </w:pPr>
+      <w:r>
+        <w:rPr>
+          <w:rFonts w:ascii="Segoe UI" w:eastAsia="Times New Roman" w:hAnsi="Segoe UI" w:cs="Segoe UI"/>
+          <w:sz w:val="24"/>
+          <w:szCs w:val="24"/>
+          <w:lang w:eastAsia="en-GB"/>
+        </w:rPr>
+        <w:t>These issues were fixed in v102.15.0.1:</w:t>
       </w:r>
     </w:p>
     <w:p>
@@ -477,7 +1342,6 @@
         <w:spacing w:before="100" w:beforeAutospacing="1" w:after="0" w:afterAutospacing="1" w:line="360" w:lineRule="atLeast"/>
         <w:rPr>
           <w:rFonts w:ascii="Segoe UI" w:eastAsia="Times New Roman" w:hAnsi="Segoe UI" w:cs="Segoe UI"/>
-          <w:color w:val="8994A3"/>
           <w:sz w:val="24"/>
           <w:szCs w:val="24"/>
           <w:lang w:eastAsia="en-GB"/>
@@ -488,7 +1352,6 @@
           <w:rFonts w:ascii="Segoe UI" w:eastAsia="Times New Roman" w:hAnsi="Segoe UI" w:cs="Segoe UI"/>
           <w:b/>
           <w:bCs/>
-          <w:color w:val="323642"/>
           <w:sz w:val="24"/>
           <w:szCs w:val="24"/>
           <w:lang w:eastAsia="en-GB"/>
@@ -498,59 +1361,24 @@
       <w:r>
         <w:rPr>
           <w:rFonts w:ascii="Segoe UI" w:eastAsia="Times New Roman" w:hAnsi="Segoe UI" w:cs="Segoe UI"/>
-          <w:color w:val="8994A3"/>
-          <w:sz w:val="24"/>
-          <w:szCs w:val="24"/>
-          <w:lang w:eastAsia="en-GB"/>
-        </w:rPr>
-        <w:t xml:space="preserve">: </w:t>
-      </w:r>
-      <w:r>
-        <w:rPr>
-          <w:rFonts w:ascii="Segoe UI" w:eastAsia="Times New Roman" w:hAnsi="Segoe UI" w:cs="Segoe UI"/>
-          <w:color w:val="8994A3"/>
-          <w:sz w:val="24"/>
-          <w:szCs w:val="24"/>
-          <w:lang w:eastAsia="en-GB"/>
-        </w:rPr>
-        <w:t>Fixed issue with</w:t>
-      </w:r>
-      <w:r>
-        <w:rPr>
-          <w:rFonts w:ascii="Segoe UI" w:eastAsia="Times New Roman" w:hAnsi="Segoe UI" w:cs="Segoe UI"/>
-          <w:color w:val="8994A3"/>
-          <w:sz w:val="24"/>
-          <w:szCs w:val="24"/>
-          <w:lang w:eastAsia="en-GB"/>
-        </w:rPr>
-        <w:t xml:space="preserve"> </w:t>
-      </w:r>
-      <w:r>
-        <w:rPr>
-          <w:rFonts w:ascii="Segoe UI" w:eastAsia="Times New Roman" w:hAnsi="Segoe UI" w:cs="Segoe UI"/>
-          <w:color w:val="8994A3"/>
-          <w:sz w:val="24"/>
-          <w:szCs w:val="24"/>
-          <w:lang w:eastAsia="en-GB"/>
-        </w:rPr>
-        <w:t>slow performance on Windows 10 platforms with respect to the Windows 7 and older “cuda55”</w:t>
-      </w:r>
-      <w:r>
-        <w:rPr>
-          <w:rFonts w:ascii="Segoe UI" w:eastAsia="Times New Roman" w:hAnsi="Segoe UI" w:cs="Segoe UI"/>
-          <w:color w:val="8994A3"/>
+          <w:sz w:val="24"/>
+          <w:szCs w:val="24"/>
+          <w:lang w:eastAsia="en-GB"/>
+        </w:rPr>
+        <w:t>: Fixed issue with slow performance on Windows 10 platforms with respect to the Windows 7 and older “cuda55”</w:t>
+      </w:r>
+      <w:r>
+        <w:rPr>
+          <w:rFonts w:ascii="Segoe UI" w:eastAsia="Times New Roman" w:hAnsi="Segoe UI" w:cs="Segoe UI"/>
           <w:sz w:val="24"/>
           <w:szCs w:val="24"/>
           <w:lang w:eastAsia="en-GB"/>
         </w:rPr>
         <w:t xml:space="preserve"> applications</w:t>
       </w:r>
-      <w:bookmarkStart w:id="0" w:name="_GoBack"/>
-      <w:bookmarkEnd w:id="0"/>
-      <w:r>
-        <w:rPr>
-          <w:rFonts w:ascii="Segoe UI" w:eastAsia="Times New Roman" w:hAnsi="Segoe UI" w:cs="Segoe UI"/>
-          <w:color w:val="8994A3"/>
+      <w:r>
+        <w:rPr>
+          <w:rFonts w:ascii="Segoe UI" w:eastAsia="Times New Roman" w:hAnsi="Segoe UI" w:cs="Segoe UI"/>
           <w:sz w:val="24"/>
           <w:szCs w:val="24"/>
           <w:lang w:eastAsia="en-GB"/>
@@ -565,7 +1393,6 @@
           <w:rFonts w:ascii="Segoe UI" w:eastAsia="Times New Roman" w:hAnsi="Segoe UI" w:cs="Segoe UI"/>
           <w:b/>
           <w:bCs/>
-          <w:color w:val="323642"/>
           <w:sz w:val="24"/>
           <w:szCs w:val="24"/>
           <w:u w:val="single"/>
@@ -577,75 +1404,46 @@
           <w:rFonts w:ascii="Segoe UI" w:eastAsia="Times New Roman" w:hAnsi="Segoe UI" w:cs="Segoe UI"/>
           <w:b/>
           <w:bCs/>
-          <w:color w:val="323642"/>
           <w:sz w:val="24"/>
           <w:szCs w:val="24"/>
           <w:u w:val="single"/>
           <w:lang w:eastAsia="en-GB"/>
         </w:rPr>
-        <w:t>v102.</w:t>
+        <w:t>v102.14.0.1</w:t>
       </w:r>
       <w:r>
         <w:rPr>
           <w:rFonts w:ascii="Segoe UI" w:eastAsia="Times New Roman" w:hAnsi="Segoe UI" w:cs="Segoe UI"/>
           <w:b/>
           <w:bCs/>
-          <w:color w:val="323642"/>
           <w:sz w:val="24"/>
           <w:szCs w:val="24"/>
           <w:u w:val="single"/>
           <w:lang w:eastAsia="en-GB"/>
         </w:rPr>
-        <w:t>14.0.1</w:t>
+        <w:t xml:space="preserve"> </w:t>
       </w:r>
       <w:r>
         <w:rPr>
           <w:rFonts w:ascii="Segoe UI" w:eastAsia="Times New Roman" w:hAnsi="Segoe UI" w:cs="Segoe UI"/>
           <w:b/>
           <w:bCs/>
-          <w:color w:val="323642"/>
-          <w:sz w:val="24"/>
-          <w:szCs w:val="24"/>
-          <w:u w:val="single"/>
-          <w:lang w:eastAsia="en-GB"/>
-        </w:rPr>
-        <w:t xml:space="preserve"> </w:t>
+          <w:sz w:val="24"/>
+          <w:szCs w:val="24"/>
+          <w:lang w:eastAsia="en-GB"/>
+        </w:rPr>
+        <w:t>- Saturday</w:t>
       </w:r>
       <w:r>
         <w:rPr>
           <w:rFonts w:ascii="Segoe UI" w:eastAsia="Times New Roman" w:hAnsi="Segoe UI" w:cs="Segoe UI"/>
           <w:b/>
           <w:bCs/>
-          <w:color w:val="C5CDD7"/>
-          <w:sz w:val="24"/>
-          <w:szCs w:val="24"/>
-          <w:lang w:eastAsia="en-GB"/>
-        </w:rPr>
-        <w:t>- Saturday</w:t>
-      </w:r>
-      <w:r>
-        <w:rPr>
-          <w:rFonts w:ascii="Segoe UI" w:eastAsia="Times New Roman" w:hAnsi="Segoe UI" w:cs="Segoe UI"/>
-          <w:b/>
-          <w:bCs/>
-          <w:color w:val="C5CDD7"/>
-          <w:sz w:val="24"/>
-          <w:szCs w:val="24"/>
-          <w:lang w:eastAsia="en-GB"/>
-        </w:rPr>
-        <w:t>, 25</w:t>
-      </w:r>
-      <w:r>
-        <w:rPr>
-          <w:rFonts w:ascii="Segoe UI" w:eastAsia="Times New Roman" w:hAnsi="Segoe UI" w:cs="Segoe UI"/>
-          <w:b/>
-          <w:bCs/>
-          <w:color w:val="C5CDD7"/>
-          <w:sz w:val="24"/>
-          <w:szCs w:val="24"/>
-          <w:lang w:eastAsia="en-GB"/>
-        </w:rPr>
-        <w:t xml:space="preserve"> April 2020</w:t>
+          <w:sz w:val="24"/>
+          <w:szCs w:val="24"/>
+          <w:lang w:eastAsia="en-GB"/>
+        </w:rPr>
+        <w:t>, 25 April 2020</w:t>
       </w:r>
     </w:p>
     <w:p>
@@ -653,16 +1451,14 @@
         <w:spacing w:after="0" w:line="240" w:lineRule="auto"/>
         <w:rPr>
           <w:rFonts w:ascii="Segoe UI" w:eastAsia="Times New Roman" w:hAnsi="Segoe UI" w:cs="Segoe UI"/>
-          <w:color w:val="8994A3"/>
-          <w:sz w:val="24"/>
-          <w:szCs w:val="24"/>
-          <w:lang w:eastAsia="en-GB"/>
-        </w:rPr>
-      </w:pPr>
-      <w:r>
-        <w:rPr>
-          <w:rFonts w:ascii="Segoe UI" w:eastAsia="Times New Roman" w:hAnsi="Segoe UI" w:cs="Segoe UI"/>
-          <w:color w:val="8994A3"/>
+          <w:sz w:val="24"/>
+          <w:szCs w:val="24"/>
+          <w:lang w:eastAsia="en-GB"/>
+        </w:rPr>
+      </w:pPr>
+      <w:r>
+        <w:rPr>
+          <w:rFonts w:ascii="Segoe UI" w:eastAsia="Times New Roman" w:hAnsi="Segoe UI" w:cs="Segoe UI"/>
           <w:sz w:val="24"/>
           <w:szCs w:val="24"/>
           <w:bdr w:val="none" w:sz="0" w:space="0" w:color="auto" w:frame="1"/>
@@ -676,16 +1472,14 @@
         <w:spacing w:after="0" w:line="432" w:lineRule="atLeast"/>
         <w:rPr>
           <w:rFonts w:ascii="Segoe UI" w:eastAsia="Times New Roman" w:hAnsi="Segoe UI" w:cs="Segoe UI"/>
-          <w:color w:val="323642"/>
-          <w:sz w:val="24"/>
-          <w:szCs w:val="24"/>
-          <w:lang w:eastAsia="en-GB"/>
-        </w:rPr>
-      </w:pPr>
-      <w:r>
-        <w:rPr>
-          <w:rFonts w:ascii="Segoe UI" w:eastAsia="Times New Roman" w:hAnsi="Segoe UI" w:cs="Segoe UI"/>
-          <w:color w:val="323642"/>
+          <w:sz w:val="24"/>
+          <w:szCs w:val="24"/>
+          <w:lang w:eastAsia="en-GB"/>
+        </w:rPr>
+      </w:pPr>
+      <w:r>
+        <w:rPr>
+          <w:rFonts w:ascii="Segoe UI" w:eastAsia="Times New Roman" w:hAnsi="Segoe UI" w:cs="Segoe UI"/>
           <w:sz w:val="24"/>
           <w:szCs w:val="24"/>
           <w:lang w:eastAsia="en-GB"/>
@@ -698,51 +1492,19 @@
         <w:spacing w:after="300" w:line="432" w:lineRule="atLeast"/>
         <w:rPr>
           <w:rFonts w:ascii="Segoe UI" w:eastAsia="Times New Roman" w:hAnsi="Segoe UI" w:cs="Segoe UI"/>
-          <w:color w:val="8994A3"/>
-          <w:sz w:val="24"/>
-          <w:szCs w:val="24"/>
-          <w:lang w:eastAsia="en-GB"/>
-        </w:rPr>
-      </w:pPr>
-      <w:r>
-        <w:rPr>
-          <w:rFonts w:ascii="Segoe UI" w:eastAsia="Times New Roman" w:hAnsi="Segoe UI" w:cs="Segoe UI"/>
-          <w:color w:val="8994A3"/>
-          <w:sz w:val="24"/>
-          <w:szCs w:val="24"/>
-          <w:lang w:eastAsia="en-GB"/>
-        </w:rPr>
-        <w:t>These impr</w:t>
-      </w:r>
-      <w:r>
-        <w:rPr>
-          <w:rFonts w:ascii="Segoe UI" w:eastAsia="Times New Roman" w:hAnsi="Segoe UI" w:cs="Segoe UI"/>
-          <w:color w:val="8994A3"/>
-          <w:sz w:val="24"/>
-          <w:szCs w:val="24"/>
-          <w:lang w:eastAsia="en-GB"/>
-        </w:rPr>
-        <w:t>ovements were released in v102</w:t>
-      </w:r>
-      <w:r>
-        <w:rPr>
-          <w:rFonts w:ascii="Segoe UI" w:eastAsia="Times New Roman" w:hAnsi="Segoe UI" w:cs="Segoe UI"/>
-          <w:color w:val="8994A3"/>
-          <w:sz w:val="24"/>
-          <w:szCs w:val="24"/>
-          <w:lang w:eastAsia="en-GB"/>
-        </w:rPr>
-        <w:t>.14.0.1</w:t>
-      </w:r>
-      <w:r>
-        <w:rPr>
-          <w:rFonts w:ascii="Segoe UI" w:eastAsia="Times New Roman" w:hAnsi="Segoe UI" w:cs="Segoe UI"/>
-          <w:color w:val="8994A3"/>
-          <w:sz w:val="24"/>
-          <w:szCs w:val="24"/>
-          <w:lang w:eastAsia="en-GB"/>
-        </w:rPr>
-        <w:t>:</w:t>
+          <w:sz w:val="24"/>
+          <w:szCs w:val="24"/>
+          <w:lang w:eastAsia="en-GB"/>
+        </w:rPr>
+      </w:pPr>
+      <w:r>
+        <w:rPr>
+          <w:rFonts w:ascii="Segoe UI" w:eastAsia="Times New Roman" w:hAnsi="Segoe UI" w:cs="Segoe UI"/>
+          <w:sz w:val="24"/>
+          <w:szCs w:val="24"/>
+          <w:lang w:eastAsia="en-GB"/>
+        </w:rPr>
+        <w:t>These improvements were released in v102.14.0.1:</w:t>
       </w:r>
     </w:p>
     <w:p>
@@ -750,16 +1512,14 @@
         <w:spacing w:after="0" w:line="432" w:lineRule="atLeast"/>
         <w:rPr>
           <w:rFonts w:ascii="Segoe UI" w:eastAsia="Times New Roman" w:hAnsi="Segoe UI" w:cs="Segoe UI"/>
-          <w:color w:val="323642"/>
-          <w:sz w:val="24"/>
-          <w:szCs w:val="24"/>
-          <w:lang w:eastAsia="en-GB"/>
-        </w:rPr>
-      </w:pPr>
-      <w:r>
-        <w:rPr>
-          <w:rFonts w:ascii="Segoe UI" w:eastAsia="Times New Roman" w:hAnsi="Segoe UI" w:cs="Segoe UI"/>
-          <w:color w:val="323642"/>
+          <w:sz w:val="24"/>
+          <w:szCs w:val="24"/>
+          <w:lang w:eastAsia="en-GB"/>
+        </w:rPr>
+      </w:pPr>
+      <w:r>
+        <w:rPr>
+          <w:rFonts w:ascii="Segoe UI" w:eastAsia="Times New Roman" w:hAnsi="Segoe UI" w:cs="Segoe UI"/>
           <w:sz w:val="24"/>
           <w:szCs w:val="24"/>
           <w:lang w:eastAsia="en-GB"/>
@@ -772,41 +1532,19 @@
         <w:spacing w:after="300" w:line="432" w:lineRule="atLeast"/>
         <w:rPr>
           <w:rFonts w:ascii="Segoe UI" w:eastAsia="Times New Roman" w:hAnsi="Segoe UI" w:cs="Segoe UI"/>
-          <w:color w:val="8994A3"/>
-          <w:sz w:val="24"/>
-          <w:szCs w:val="24"/>
-          <w:lang w:eastAsia="en-GB"/>
-        </w:rPr>
-      </w:pPr>
-      <w:r>
-        <w:rPr>
-          <w:rFonts w:ascii="Segoe UI" w:eastAsia="Times New Roman" w:hAnsi="Segoe UI" w:cs="Segoe UI"/>
-          <w:color w:val="8994A3"/>
-          <w:sz w:val="24"/>
-          <w:szCs w:val="24"/>
-          <w:lang w:eastAsia="en-GB"/>
-        </w:rPr>
-        <w:t xml:space="preserve">These issues were fixed in </w:t>
-      </w:r>
-      <w:r>
-        <w:rPr>
-          <w:rFonts w:ascii="Segoe UI" w:eastAsia="Times New Roman" w:hAnsi="Segoe UI" w:cs="Segoe UI"/>
-          <w:color w:val="8994A3"/>
-          <w:sz w:val="24"/>
-          <w:szCs w:val="24"/>
-          <w:lang w:eastAsia="en-GB"/>
-        </w:rPr>
-        <w:t>v102.14.0.1</w:t>
-      </w:r>
-      <w:r>
-        <w:rPr>
-          <w:rFonts w:ascii="Segoe UI" w:eastAsia="Times New Roman" w:hAnsi="Segoe UI" w:cs="Segoe UI"/>
-          <w:color w:val="8994A3"/>
-          <w:sz w:val="24"/>
-          <w:szCs w:val="24"/>
-          <w:lang w:eastAsia="en-GB"/>
-        </w:rPr>
-        <w:t>:</w:t>
+          <w:sz w:val="24"/>
+          <w:szCs w:val="24"/>
+          <w:lang w:eastAsia="en-GB"/>
+        </w:rPr>
+      </w:pPr>
+      <w:r>
+        <w:rPr>
+          <w:rFonts w:ascii="Segoe UI" w:eastAsia="Times New Roman" w:hAnsi="Segoe UI" w:cs="Segoe UI"/>
+          <w:sz w:val="24"/>
+          <w:szCs w:val="24"/>
+          <w:lang w:eastAsia="en-GB"/>
+        </w:rPr>
+        <w:t>These issues were fixed in v102.14.0.1:</w:t>
       </w:r>
     </w:p>
     <w:p>
@@ -818,7 +1556,6 @@
         <w:spacing w:before="100" w:beforeAutospacing="1" w:after="0" w:afterAutospacing="1" w:line="360" w:lineRule="atLeast"/>
         <w:rPr>
           <w:rFonts w:ascii="Segoe UI" w:eastAsia="Times New Roman" w:hAnsi="Segoe UI" w:cs="Segoe UI"/>
-          <w:color w:val="8994A3"/>
           <w:sz w:val="24"/>
           <w:szCs w:val="24"/>
           <w:lang w:eastAsia="en-GB"/>
@@ -829,7 +1566,6 @@
           <w:rFonts w:ascii="Segoe UI" w:eastAsia="Times New Roman" w:hAnsi="Segoe UI" w:cs="Segoe UI"/>
           <w:b/>
           <w:bCs/>
-          <w:color w:val="323642"/>
           <w:sz w:val="24"/>
           <w:szCs w:val="24"/>
           <w:lang w:eastAsia="en-GB"/>
@@ -839,28 +1575,16 @@
       <w:r>
         <w:rPr>
           <w:rFonts w:ascii="Segoe UI" w:eastAsia="Times New Roman" w:hAnsi="Segoe UI" w:cs="Segoe UI"/>
-          <w:color w:val="8994A3"/>
-          <w:sz w:val="24"/>
-          <w:szCs w:val="24"/>
-          <w:lang w:eastAsia="en-GB"/>
-        </w:rPr>
-        <w:t xml:space="preserve">: </w:t>
-      </w:r>
-      <w:r>
-        <w:rPr>
-          <w:rFonts w:ascii="Segoe UI" w:eastAsia="Times New Roman" w:hAnsi="Segoe UI" w:cs="Segoe UI"/>
-          <w:color w:val="8994A3"/>
-          <w:sz w:val="24"/>
-          <w:szCs w:val="24"/>
-          <w:lang w:eastAsia="en-GB"/>
-        </w:rPr>
-        <w:t xml:space="preserve">A bug was fixed where application causes 100% utilisation of whole CPU core (thread in </w:t>
+          <w:sz w:val="24"/>
+          <w:szCs w:val="24"/>
+          <w:lang w:eastAsia="en-GB"/>
+        </w:rPr>
+        <w:t xml:space="preserve">: A bug was fixed where application causes 100% utilisation of whole CPU core (thread in </w:t>
       </w:r>
       <w:proofErr w:type="spellStart"/>
       <w:r>
         <w:rPr>
           <w:rFonts w:ascii="Segoe UI" w:eastAsia="Times New Roman" w:hAnsi="Segoe UI" w:cs="Segoe UI"/>
-          <w:color w:val="8994A3"/>
           <w:sz w:val="24"/>
           <w:szCs w:val="24"/>
           <w:lang w:eastAsia="en-GB"/>
@@ -871,7 +1595,6 @@
       <w:r>
         <w:rPr>
           <w:rFonts w:ascii="Segoe UI" w:eastAsia="Times New Roman" w:hAnsi="Segoe UI" w:cs="Segoe UI"/>
-          <w:color w:val="8994A3"/>
           <w:sz w:val="24"/>
           <w:szCs w:val="24"/>
           <w:lang w:eastAsia="en-GB"/>
@@ -886,7 +1609,6 @@
           <w:rFonts w:ascii="Segoe UI" w:eastAsia="Times New Roman" w:hAnsi="Segoe UI" w:cs="Segoe UI"/>
           <w:b/>
           <w:bCs/>
-          <w:color w:val="C5CDD7"/>
           <w:sz w:val="24"/>
           <w:szCs w:val="24"/>
           <w:lang w:eastAsia="en-GB"/>
@@ -900,7 +1622,6 @@
           <w:rFonts w:ascii="Segoe UI" w:eastAsia="Times New Roman" w:hAnsi="Segoe UI" w:cs="Segoe UI"/>
           <w:b/>
           <w:bCs/>
-          <w:color w:val="323642"/>
           <w:sz w:val="24"/>
           <w:szCs w:val="24"/>
           <w:u w:val="single"/>
@@ -912,7 +1633,6 @@
           <w:rFonts w:ascii="Segoe UI" w:eastAsia="Times New Roman" w:hAnsi="Segoe UI" w:cs="Segoe UI"/>
           <w:b/>
           <w:bCs/>
-          <w:color w:val="323642"/>
           <w:sz w:val="24"/>
           <w:szCs w:val="24"/>
           <w:u w:val="single"/>
@@ -925,7 +1645,6 @@
           <w:rFonts w:ascii="Segoe UI" w:eastAsia="Times New Roman" w:hAnsi="Segoe UI" w:cs="Segoe UI"/>
           <w:b/>
           <w:bCs/>
-          <w:color w:val="323642"/>
           <w:sz w:val="24"/>
           <w:szCs w:val="24"/>
           <w:u w:val="single"/>
@@ -938,7 +1657,6 @@
           <w:rFonts w:ascii="Segoe UI" w:eastAsia="Times New Roman" w:hAnsi="Segoe UI" w:cs="Segoe UI"/>
           <w:b/>
           <w:bCs/>
-          <w:color w:val="323642"/>
           <w:sz w:val="24"/>
           <w:szCs w:val="24"/>
           <w:u w:val="single"/>
@@ -951,7 +1669,6 @@
           <w:rFonts w:ascii="Segoe UI" w:eastAsia="Times New Roman" w:hAnsi="Segoe UI" w:cs="Segoe UI"/>
           <w:b/>
           <w:bCs/>
-          <w:color w:val="323642"/>
           <w:sz w:val="24"/>
           <w:szCs w:val="24"/>
           <w:u w:val="single"/>
@@ -964,7 +1681,6 @@
           <w:rFonts w:ascii="Segoe UI" w:eastAsia="Times New Roman" w:hAnsi="Segoe UI" w:cs="Segoe UI"/>
           <w:b/>
           <w:bCs/>
-          <w:color w:val="323642"/>
           <w:sz w:val="24"/>
           <w:szCs w:val="24"/>
           <w:u w:val="single"/>
@@ -977,7 +1693,6 @@
           <w:rFonts w:ascii="Segoe UI" w:eastAsia="Times New Roman" w:hAnsi="Segoe UI" w:cs="Segoe UI"/>
           <w:b/>
           <w:bCs/>
-          <w:color w:val="323642"/>
           <w:sz w:val="24"/>
           <w:szCs w:val="24"/>
           <w:u w:val="single"/>
@@ -990,7 +1705,6 @@
           <w:rFonts w:ascii="Segoe UI" w:eastAsia="Times New Roman" w:hAnsi="Segoe UI" w:cs="Segoe UI"/>
           <w:b/>
           <w:bCs/>
-          <w:color w:val="C5CDD7"/>
           <w:sz w:val="24"/>
           <w:szCs w:val="24"/>
           <w:lang w:eastAsia="en-GB"/>
@@ -1002,7 +1716,6 @@
           <w:rFonts w:ascii="Segoe UI" w:eastAsia="Times New Roman" w:hAnsi="Segoe UI" w:cs="Segoe UI"/>
           <w:b/>
           <w:bCs/>
-          <w:color w:val="C5CDD7"/>
           <w:sz w:val="24"/>
           <w:szCs w:val="24"/>
           <w:lang w:eastAsia="en-GB"/>
@@ -1014,60 +1727,11 @@
           <w:rFonts w:ascii="Segoe UI" w:eastAsia="Times New Roman" w:hAnsi="Segoe UI" w:cs="Segoe UI"/>
           <w:b/>
           <w:bCs/>
-          <w:color w:val="C5CDD7"/>
-          <w:sz w:val="24"/>
-          <w:szCs w:val="24"/>
-          <w:lang w:eastAsia="en-GB"/>
-        </w:rPr>
-        <w:t xml:space="preserve">, </w:t>
-      </w:r>
-      <w:r>
-        <w:rPr>
-          <w:rFonts w:ascii="Segoe UI" w:eastAsia="Times New Roman" w:hAnsi="Segoe UI" w:cs="Segoe UI"/>
-          <w:b/>
-          <w:bCs/>
-          <w:color w:val="C5CDD7"/>
-          <w:sz w:val="24"/>
-          <w:szCs w:val="24"/>
-          <w:lang w:eastAsia="en-GB"/>
-        </w:rPr>
-        <w:t>23</w:t>
-      </w:r>
-      <w:r>
-        <w:rPr>
-          <w:rFonts w:ascii="Segoe UI" w:eastAsia="Times New Roman" w:hAnsi="Segoe UI" w:cs="Segoe UI"/>
-          <w:b/>
-          <w:bCs/>
-          <w:color w:val="C5CDD7"/>
-          <w:sz w:val="24"/>
-          <w:szCs w:val="24"/>
-          <w:lang w:eastAsia="en-GB"/>
-        </w:rPr>
-        <w:t xml:space="preserve"> </w:t>
-      </w:r>
-      <w:r>
-        <w:rPr>
-          <w:rFonts w:ascii="Segoe UI" w:eastAsia="Times New Roman" w:hAnsi="Segoe UI" w:cs="Segoe UI"/>
-          <w:b/>
-          <w:bCs/>
-          <w:color w:val="C5CDD7"/>
-          <w:sz w:val="24"/>
-          <w:szCs w:val="24"/>
-          <w:lang w:eastAsia="en-GB"/>
-        </w:rPr>
-        <w:t>March</w:t>
-      </w:r>
-      <w:r>
-        <w:rPr>
-          <w:rFonts w:ascii="Segoe UI" w:eastAsia="Times New Roman" w:hAnsi="Segoe UI" w:cs="Segoe UI"/>
-          <w:b/>
-          <w:bCs/>
-          <w:color w:val="C5CDD7"/>
-          <w:sz w:val="24"/>
-          <w:szCs w:val="24"/>
-          <w:lang w:eastAsia="en-GB"/>
-        </w:rPr>
-        <w:t xml:space="preserve"> 2020</w:t>
+          <w:sz w:val="24"/>
+          <w:szCs w:val="24"/>
+          <w:lang w:eastAsia="en-GB"/>
+        </w:rPr>
+        <w:t>, 23 March 2020</w:t>
       </w:r>
     </w:p>
     <w:p>
@@ -1075,16 +1739,14 @@
         <w:spacing w:after="0" w:line="240" w:lineRule="auto"/>
         <w:rPr>
           <w:rFonts w:ascii="Segoe UI" w:eastAsia="Times New Roman" w:hAnsi="Segoe UI" w:cs="Segoe UI"/>
-          <w:color w:val="8994A3"/>
-          <w:sz w:val="24"/>
-          <w:szCs w:val="24"/>
-          <w:lang w:eastAsia="en-GB"/>
-        </w:rPr>
-      </w:pPr>
-      <w:r>
-        <w:rPr>
-          <w:rFonts w:ascii="Segoe UI" w:eastAsia="Times New Roman" w:hAnsi="Segoe UI" w:cs="Segoe UI"/>
-          <w:color w:val="8994A3"/>
+          <w:sz w:val="24"/>
+          <w:szCs w:val="24"/>
+          <w:lang w:eastAsia="en-GB"/>
+        </w:rPr>
+      </w:pPr>
+      <w:r>
+        <w:rPr>
+          <w:rFonts w:ascii="Segoe UI" w:eastAsia="Times New Roman" w:hAnsi="Segoe UI" w:cs="Segoe UI"/>
           <w:sz w:val="24"/>
           <w:szCs w:val="24"/>
           <w:bdr w:val="none" w:sz="0" w:space="0" w:color="auto" w:frame="1"/>
@@ -1098,16 +1760,14 @@
         <w:spacing w:after="0" w:line="432" w:lineRule="atLeast"/>
         <w:rPr>
           <w:rFonts w:ascii="Segoe UI" w:eastAsia="Times New Roman" w:hAnsi="Segoe UI" w:cs="Segoe UI"/>
-          <w:color w:val="323642"/>
-          <w:sz w:val="24"/>
-          <w:szCs w:val="24"/>
-          <w:lang w:eastAsia="en-GB"/>
-        </w:rPr>
-      </w:pPr>
-      <w:r>
-        <w:rPr>
-          <w:rFonts w:ascii="Segoe UI" w:eastAsia="Times New Roman" w:hAnsi="Segoe UI" w:cs="Segoe UI"/>
-          <w:color w:val="323642"/>
+          <w:sz w:val="24"/>
+          <w:szCs w:val="24"/>
+          <w:lang w:eastAsia="en-GB"/>
+        </w:rPr>
+      </w:pPr>
+      <w:r>
+        <w:rPr>
+          <w:rFonts w:ascii="Segoe UI" w:eastAsia="Times New Roman" w:hAnsi="Segoe UI" w:cs="Segoe UI"/>
           <w:sz w:val="24"/>
           <w:szCs w:val="24"/>
           <w:lang w:eastAsia="en-GB"/>
@@ -1120,16 +1780,14 @@
         <w:spacing w:after="300" w:line="432" w:lineRule="atLeast"/>
         <w:rPr>
           <w:rFonts w:ascii="Segoe UI" w:eastAsia="Times New Roman" w:hAnsi="Segoe UI" w:cs="Segoe UI"/>
-          <w:color w:val="8994A3"/>
-          <w:sz w:val="24"/>
-          <w:szCs w:val="24"/>
-          <w:lang w:eastAsia="en-GB"/>
-        </w:rPr>
-      </w:pPr>
-      <w:r>
-        <w:rPr>
-          <w:rFonts w:ascii="Segoe UI" w:eastAsia="Times New Roman" w:hAnsi="Segoe UI" w:cs="Segoe UI"/>
-          <w:color w:val="8994A3"/>
+          <w:sz w:val="24"/>
+          <w:szCs w:val="24"/>
+          <w:lang w:eastAsia="en-GB"/>
+        </w:rPr>
+      </w:pPr>
+      <w:r>
+        <w:rPr>
+          <w:rFonts w:ascii="Segoe UI" w:eastAsia="Times New Roman" w:hAnsi="Segoe UI" w:cs="Segoe UI"/>
           <w:sz w:val="24"/>
           <w:szCs w:val="24"/>
           <w:lang w:eastAsia="en-GB"/>
@@ -1139,7 +1797,6 @@
       <w:r>
         <w:rPr>
           <w:rFonts w:ascii="Segoe UI" w:eastAsia="Times New Roman" w:hAnsi="Segoe UI" w:cs="Segoe UI"/>
-          <w:color w:val="8994A3"/>
           <w:sz w:val="24"/>
           <w:szCs w:val="24"/>
           <w:lang w:eastAsia="en-GB"/>
@@ -1149,7 +1806,6 @@
       <w:r>
         <w:rPr>
           <w:rFonts w:ascii="Segoe UI" w:eastAsia="Times New Roman" w:hAnsi="Segoe UI" w:cs="Segoe UI"/>
-          <w:color w:val="8994A3"/>
           <w:sz w:val="24"/>
           <w:szCs w:val="24"/>
           <w:lang w:eastAsia="en-GB"/>
@@ -1159,7 +1815,6 @@
       <w:r>
         <w:rPr>
           <w:rFonts w:ascii="Segoe UI" w:eastAsia="Times New Roman" w:hAnsi="Segoe UI" w:cs="Segoe UI"/>
-          <w:color w:val="8994A3"/>
           <w:sz w:val="24"/>
           <w:szCs w:val="24"/>
           <w:lang w:eastAsia="en-GB"/>
@@ -1169,7 +1824,6 @@
       <w:r>
         <w:rPr>
           <w:rFonts w:ascii="Segoe UI" w:eastAsia="Times New Roman" w:hAnsi="Segoe UI" w:cs="Segoe UI"/>
-          <w:color w:val="8994A3"/>
           <w:sz w:val="24"/>
           <w:szCs w:val="24"/>
           <w:lang w:eastAsia="en-GB"/>
@@ -1187,7 +1841,6 @@
         <w:rPr>
           <w:rFonts w:ascii="Segoe UI" w:eastAsia="Times New Roman" w:hAnsi="Segoe UI" w:cs="Segoe UI"/>
           <w:i/>
-          <w:color w:val="8994A3"/>
           <w:sz w:val="24"/>
           <w:szCs w:val="24"/>
           <w:lang w:eastAsia="en-GB"/>
@@ -1198,7 +1851,6 @@
           <w:rFonts w:ascii="Segoe UI" w:eastAsia="Times New Roman" w:hAnsi="Segoe UI" w:cs="Segoe UI"/>
           <w:b/>
           <w:bCs/>
-          <w:color w:val="323642"/>
           <w:sz w:val="24"/>
           <w:szCs w:val="24"/>
           <w:lang w:eastAsia="en-GB"/>
@@ -1208,7 +1860,6 @@
       <w:r>
         <w:rPr>
           <w:rFonts w:ascii="Segoe UI" w:eastAsia="Times New Roman" w:hAnsi="Segoe UI" w:cs="Segoe UI"/>
-          <w:color w:val="8994A3"/>
           <w:sz w:val="24"/>
           <w:szCs w:val="24"/>
           <w:lang w:eastAsia="en-GB"/>
@@ -1219,7 +1870,6 @@
         <w:rPr>
           <w:rFonts w:ascii="Segoe UI" w:eastAsia="Times New Roman" w:hAnsi="Segoe UI" w:cs="Segoe UI"/>
           <w:b/>
-          <w:color w:val="8994A3"/>
           <w:sz w:val="24"/>
           <w:szCs w:val="24"/>
           <w:lang w:eastAsia="en-GB"/>
@@ -1229,7 +1879,6 @@
       <w:r>
         <w:rPr>
           <w:rFonts w:ascii="Segoe UI" w:eastAsia="Times New Roman" w:hAnsi="Segoe UI" w:cs="Segoe UI"/>
-          <w:color w:val="8994A3"/>
           <w:sz w:val="24"/>
           <w:szCs w:val="24"/>
           <w:lang w:eastAsia="en-GB"/>
@@ -1242,21 +1891,18 @@
         <w:spacing w:after="0" w:line="432" w:lineRule="atLeast"/>
         <w:rPr>
           <w:rFonts w:ascii="Segoe UI" w:eastAsia="Times New Roman" w:hAnsi="Segoe UI" w:cs="Segoe UI"/>
-          <w:color w:val="323642"/>
-          <w:sz w:val="24"/>
-          <w:szCs w:val="24"/>
-          <w:lang w:eastAsia="en-GB"/>
-        </w:rPr>
-      </w:pPr>
-      <w:r>
-        <w:rPr>
-          <w:rFonts w:ascii="Segoe UI" w:eastAsia="Times New Roman" w:hAnsi="Segoe UI" w:cs="Segoe UI"/>
-          <w:color w:val="323642"/>
-          <w:sz w:val="24"/>
-          <w:szCs w:val="24"/>
-          <w:lang w:eastAsia="en-GB"/>
-        </w:rPr>
-        <w:lastRenderedPageBreak/>
+          <w:sz w:val="24"/>
+          <w:szCs w:val="24"/>
+          <w:lang w:eastAsia="en-GB"/>
+        </w:rPr>
+      </w:pPr>
+      <w:r>
+        <w:rPr>
+          <w:rFonts w:ascii="Segoe UI" w:eastAsia="Times New Roman" w:hAnsi="Segoe UI" w:cs="Segoe UI"/>
+          <w:sz w:val="24"/>
+          <w:szCs w:val="24"/>
+          <w:lang w:eastAsia="en-GB"/>
+        </w:rPr>
         <w:t>What's fixed?</w:t>
       </w:r>
     </w:p>
@@ -1265,26 +1911,24 @@
         <w:spacing w:after="300" w:line="432" w:lineRule="atLeast"/>
         <w:rPr>
           <w:rFonts w:ascii="Segoe UI" w:eastAsia="Times New Roman" w:hAnsi="Segoe UI" w:cs="Segoe UI"/>
-          <w:color w:val="8994A3"/>
-          <w:sz w:val="24"/>
-          <w:szCs w:val="24"/>
-          <w:lang w:eastAsia="en-GB"/>
-        </w:rPr>
-      </w:pPr>
-      <w:r>
-        <w:rPr>
-          <w:rFonts w:ascii="Segoe UI" w:eastAsia="Times New Roman" w:hAnsi="Segoe UI" w:cs="Segoe UI"/>
-          <w:color w:val="8994A3"/>
-          <w:sz w:val="24"/>
-          <w:szCs w:val="24"/>
-          <w:lang w:eastAsia="en-GB"/>
-        </w:rPr>
+          <w:sz w:val="24"/>
+          <w:szCs w:val="24"/>
+          <w:lang w:eastAsia="en-GB"/>
+        </w:rPr>
+      </w:pPr>
+      <w:r>
+        <w:rPr>
+          <w:rFonts w:ascii="Segoe UI" w:eastAsia="Times New Roman" w:hAnsi="Segoe UI" w:cs="Segoe UI"/>
+          <w:sz w:val="24"/>
+          <w:szCs w:val="24"/>
+          <w:lang w:eastAsia="en-GB"/>
+        </w:rPr>
+        <w:lastRenderedPageBreak/>
         <w:t xml:space="preserve">These issues were fixed in </w:t>
       </w:r>
       <w:r>
         <w:rPr>
           <w:rFonts w:ascii="Segoe UI" w:eastAsia="Times New Roman" w:hAnsi="Segoe UI" w:cs="Segoe UI"/>
-          <w:color w:val="8994A3"/>
           <w:sz w:val="24"/>
           <w:szCs w:val="24"/>
           <w:lang w:eastAsia="en-GB"/>
@@ -1294,7 +1938,6 @@
       <w:r>
         <w:rPr>
           <w:rFonts w:ascii="Segoe UI" w:eastAsia="Times New Roman" w:hAnsi="Segoe UI" w:cs="Segoe UI"/>
-          <w:color w:val="8994A3"/>
           <w:sz w:val="24"/>
           <w:szCs w:val="24"/>
           <w:lang w:eastAsia="en-GB"/>
@@ -1304,7 +1947,6 @@
       <w:r>
         <w:rPr>
           <w:rFonts w:ascii="Segoe UI" w:eastAsia="Times New Roman" w:hAnsi="Segoe UI" w:cs="Segoe UI"/>
-          <w:color w:val="8994A3"/>
           <w:sz w:val="24"/>
           <w:szCs w:val="24"/>
           <w:lang w:eastAsia="en-GB"/>
@@ -1321,7 +1963,6 @@
         <w:spacing w:before="100" w:beforeAutospacing="1" w:after="0" w:afterAutospacing="1" w:line="360" w:lineRule="atLeast"/>
         <w:rPr>
           <w:rFonts w:ascii="Segoe UI" w:eastAsia="Times New Roman" w:hAnsi="Segoe UI" w:cs="Segoe UI"/>
-          <w:color w:val="8994A3"/>
           <w:sz w:val="24"/>
           <w:szCs w:val="24"/>
           <w:lang w:eastAsia="en-GB"/>
@@ -1332,7 +1973,6 @@
           <w:rFonts w:ascii="Segoe UI" w:eastAsia="Times New Roman" w:hAnsi="Segoe UI" w:cs="Segoe UI"/>
           <w:b/>
           <w:bCs/>
-          <w:color w:val="323642"/>
           <w:sz w:val="24"/>
           <w:szCs w:val="24"/>
           <w:lang w:eastAsia="en-GB"/>
@@ -1342,7 +1982,6 @@
       <w:r>
         <w:rPr>
           <w:rFonts w:ascii="Segoe UI" w:eastAsia="Times New Roman" w:hAnsi="Segoe UI" w:cs="Segoe UI"/>
-          <w:color w:val="8994A3"/>
           <w:sz w:val="24"/>
           <w:szCs w:val="24"/>
           <w:lang w:eastAsia="en-GB"/>
@@ -1352,58 +1991,16 @@
       <w:r>
         <w:rPr>
           <w:rFonts w:ascii="Segoe UI" w:eastAsia="Times New Roman" w:hAnsi="Segoe UI" w:cs="Segoe UI"/>
-          <w:color w:val="8994A3"/>
-          <w:sz w:val="24"/>
-          <w:szCs w:val="24"/>
-          <w:lang w:eastAsia="en-GB"/>
-        </w:rPr>
-        <w:t>Fixed issue with</w:t>
-      </w:r>
-      <w:r>
-        <w:rPr>
-          <w:rFonts w:ascii="Segoe UI" w:eastAsia="Times New Roman" w:hAnsi="Segoe UI" w:cs="Segoe UI"/>
-          <w:color w:val="8994A3"/>
-          <w:sz w:val="24"/>
-          <w:szCs w:val="24"/>
-          <w:lang w:eastAsia="en-GB"/>
-        </w:rPr>
-        <w:t xml:space="preserve"> </w:t>
-      </w:r>
-      <w:r>
-        <w:rPr>
-          <w:rFonts w:ascii="Segoe UI" w:eastAsia="Times New Roman" w:hAnsi="Segoe UI" w:cs="Segoe UI"/>
-          <w:color w:val="8994A3"/>
-          <w:sz w:val="24"/>
-          <w:szCs w:val="24"/>
-          <w:lang w:eastAsia="en-GB"/>
-        </w:rPr>
-        <w:t>hanging of the whole application on random tasks</w:t>
-      </w:r>
-      <w:r>
-        <w:rPr>
-          <w:rFonts w:ascii="Segoe UI" w:eastAsia="Times New Roman" w:hAnsi="Segoe UI" w:cs="Segoe UI"/>
-          <w:color w:val="8994A3"/>
-          <w:sz w:val="24"/>
-          <w:szCs w:val="24"/>
-          <w:lang w:eastAsia="en-GB"/>
-        </w:rPr>
-        <w:t>.</w:t>
-      </w:r>
-      <w:r>
-        <w:rPr>
-          <w:rFonts w:ascii="Segoe UI" w:eastAsia="Times New Roman" w:hAnsi="Segoe UI" w:cs="Segoe UI"/>
-          <w:color w:val="8994A3"/>
-          <w:sz w:val="24"/>
-          <w:szCs w:val="24"/>
-          <w:lang w:eastAsia="en-GB"/>
-        </w:rPr>
-        <w:t xml:space="preserve"> There was a misaligned synchronisation of code inside the functions </w:t>
+          <w:sz w:val="24"/>
+          <w:szCs w:val="24"/>
+          <w:lang w:eastAsia="en-GB"/>
+        </w:rPr>
+        <w:t xml:space="preserve">Fixed issue with hanging of the whole application on random tasks. There was a misaligned synchronisation of code inside the functions </w:t>
       </w:r>
       <w:r>
         <w:rPr>
           <w:rFonts w:ascii="Segoe UI" w:eastAsia="Times New Roman" w:hAnsi="Segoe UI" w:cs="Segoe UI"/>
           <w:i/>
-          <w:color w:val="8994A3"/>
           <w:sz w:val="24"/>
           <w:szCs w:val="24"/>
           <w:lang w:eastAsia="en-GB"/>
@@ -1413,7 +2010,6 @@
       <w:r>
         <w:rPr>
           <w:rFonts w:ascii="Segoe UI" w:eastAsia="Times New Roman" w:hAnsi="Segoe UI" w:cs="Segoe UI"/>
-          <w:color w:val="8994A3"/>
           <w:sz w:val="24"/>
           <w:szCs w:val="24"/>
           <w:lang w:eastAsia="en-GB"/>
@@ -1424,7 +2020,6 @@
         <w:rPr>
           <w:rFonts w:ascii="Segoe UI" w:eastAsia="Times New Roman" w:hAnsi="Segoe UI" w:cs="Segoe UI"/>
           <w:i/>
-          <w:color w:val="8994A3"/>
           <w:sz w:val="24"/>
           <w:szCs w:val="24"/>
           <w:lang w:eastAsia="en-GB"/>
@@ -1434,7 +2029,6 @@
       <w:r>
         <w:rPr>
           <w:rFonts w:ascii="Segoe UI" w:eastAsia="Times New Roman" w:hAnsi="Segoe UI" w:cs="Segoe UI"/>
-          <w:color w:val="8994A3"/>
           <w:sz w:val="24"/>
           <w:szCs w:val="24"/>
           <w:lang w:eastAsia="en-GB"/>
@@ -1445,7 +2039,6 @@
       <w:r>
         <w:rPr>
           <w:rFonts w:ascii="Segoe UI" w:eastAsia="Times New Roman" w:hAnsi="Segoe UI" w:cs="Segoe UI"/>
-          <w:color w:val="8994A3"/>
           <w:sz w:val="24"/>
           <w:szCs w:val="24"/>
           <w:lang w:eastAsia="en-GB"/>
@@ -1456,7 +2049,6 @@
       <w:r>
         <w:rPr>
           <w:rFonts w:ascii="Segoe UI" w:eastAsia="Times New Roman" w:hAnsi="Segoe UI" w:cs="Segoe UI"/>
-          <w:color w:val="8994A3"/>
           <w:sz w:val="24"/>
           <w:szCs w:val="24"/>
           <w:lang w:eastAsia="en-GB"/>
@@ -1467,7 +2059,6 @@
         <w:rPr>
           <w:rFonts w:ascii="Segoe UI" w:eastAsia="Times New Roman" w:hAnsi="Segoe UI" w:cs="Segoe UI"/>
           <w:i/>
-          <w:color w:val="8994A3"/>
           <w:sz w:val="24"/>
           <w:szCs w:val="24"/>
           <w:lang w:eastAsia="en-GB"/>
@@ -1479,30 +2070,17 @@
         <w:rPr>
           <w:rFonts w:ascii="Segoe UI" w:eastAsia="Times New Roman" w:hAnsi="Segoe UI" w:cs="Segoe UI"/>
           <w:i/>
-          <w:color w:val="8994A3"/>
-          <w:sz w:val="24"/>
-          <w:szCs w:val="24"/>
-          <w:lang w:eastAsia="en-GB"/>
-        </w:rPr>
-        <w:t>end</w:t>
-      </w:r>
+          <w:sz w:val="24"/>
+          <w:szCs w:val="24"/>
+          <w:lang w:eastAsia="en-GB"/>
+        </w:rPr>
+        <w:t>end(</w:t>
+      </w:r>
+      <w:proofErr w:type="gramEnd"/>
       <w:r>
         <w:rPr>
           <w:rFonts w:ascii="Segoe UI" w:eastAsia="Times New Roman" w:hAnsi="Segoe UI" w:cs="Segoe UI"/>
           <w:i/>
-          <w:color w:val="8994A3"/>
-          <w:sz w:val="24"/>
-          <w:szCs w:val="24"/>
-          <w:lang w:eastAsia="en-GB"/>
-        </w:rPr>
-        <w:t>(</w:t>
-      </w:r>
-      <w:proofErr w:type="gramEnd"/>
-      <w:r>
-        <w:rPr>
-          <w:rFonts w:ascii="Segoe UI" w:eastAsia="Times New Roman" w:hAnsi="Segoe UI" w:cs="Segoe UI"/>
-          <w:i/>
-          <w:color w:val="8994A3"/>
           <w:sz w:val="24"/>
           <w:szCs w:val="24"/>
           <w:lang w:eastAsia="en-GB"/>
@@ -1516,7 +2094,6 @@
         <w:ind w:left="720"/>
         <w:rPr>
           <w:rFonts w:ascii="Segoe UI" w:eastAsia="Times New Roman" w:hAnsi="Segoe UI" w:cs="Segoe UI"/>
-          <w:color w:val="8994A3"/>
           <w:sz w:val="24"/>
           <w:szCs w:val="24"/>
           <w:lang w:eastAsia="en-GB"/>
@@ -1530,7 +2107,6 @@
           <w:rFonts w:ascii="Segoe UI" w:eastAsia="Times New Roman" w:hAnsi="Segoe UI" w:cs="Segoe UI"/>
           <w:b/>
           <w:bCs/>
-          <w:color w:val="323642"/>
           <w:sz w:val="24"/>
           <w:szCs w:val="24"/>
           <w:u w:val="single"/>
@@ -1542,7 +2118,6 @@
           <w:rFonts w:ascii="Segoe UI" w:eastAsia="Times New Roman" w:hAnsi="Segoe UI" w:cs="Segoe UI"/>
           <w:b/>
           <w:bCs/>
-          <w:color w:val="323642"/>
           <w:sz w:val="24"/>
           <w:szCs w:val="24"/>
           <w:u w:val="single"/>
@@ -1555,7 +2130,6 @@
           <w:rFonts w:ascii="Segoe UI" w:eastAsia="Times New Roman" w:hAnsi="Segoe UI" w:cs="Segoe UI"/>
           <w:b/>
           <w:bCs/>
-          <w:color w:val="323642"/>
           <w:sz w:val="24"/>
           <w:szCs w:val="24"/>
           <w:u w:val="single"/>
@@ -1569,16 +2143,14 @@
         <w:spacing w:after="0" w:line="240" w:lineRule="auto"/>
         <w:rPr>
           <w:rFonts w:ascii="Segoe UI" w:eastAsia="Times New Roman" w:hAnsi="Segoe UI" w:cs="Segoe UI"/>
-          <w:color w:val="8994A3"/>
-          <w:sz w:val="24"/>
-          <w:szCs w:val="24"/>
-          <w:lang w:eastAsia="en-GB"/>
-        </w:rPr>
-      </w:pPr>
-      <w:r>
-        <w:rPr>
-          <w:rFonts w:ascii="Segoe UI" w:eastAsia="Times New Roman" w:hAnsi="Segoe UI" w:cs="Segoe UI"/>
-          <w:color w:val="8994A3"/>
+          <w:sz w:val="24"/>
+          <w:szCs w:val="24"/>
+          <w:lang w:eastAsia="en-GB"/>
+        </w:rPr>
+      </w:pPr>
+      <w:r>
+        <w:rPr>
+          <w:rFonts w:ascii="Segoe UI" w:eastAsia="Times New Roman" w:hAnsi="Segoe UI" w:cs="Segoe UI"/>
           <w:sz w:val="24"/>
           <w:szCs w:val="24"/>
           <w:bdr w:val="none" w:sz="0" w:space="0" w:color="auto" w:frame="1"/>
@@ -1592,16 +2164,14 @@
         <w:spacing w:after="0" w:line="432" w:lineRule="atLeast"/>
         <w:rPr>
           <w:rFonts w:ascii="Segoe UI" w:eastAsia="Times New Roman" w:hAnsi="Segoe UI" w:cs="Segoe UI"/>
-          <w:color w:val="323642"/>
-          <w:sz w:val="24"/>
-          <w:szCs w:val="24"/>
-          <w:lang w:eastAsia="en-GB"/>
-        </w:rPr>
-      </w:pPr>
-      <w:r>
-        <w:rPr>
-          <w:rFonts w:ascii="Segoe UI" w:eastAsia="Times New Roman" w:hAnsi="Segoe UI" w:cs="Segoe UI"/>
-          <w:color w:val="323642"/>
+          <w:sz w:val="24"/>
+          <w:szCs w:val="24"/>
+          <w:lang w:eastAsia="en-GB"/>
+        </w:rPr>
+      </w:pPr>
+      <w:r>
+        <w:rPr>
+          <w:rFonts w:ascii="Segoe UI" w:eastAsia="Times New Roman" w:hAnsi="Segoe UI" w:cs="Segoe UI"/>
           <w:sz w:val="24"/>
           <w:szCs w:val="24"/>
           <w:lang w:eastAsia="en-GB"/>
@@ -1614,16 +2184,14 @@
         <w:spacing w:after="300" w:line="432" w:lineRule="atLeast"/>
         <w:rPr>
           <w:rFonts w:ascii="Segoe UI" w:eastAsia="Times New Roman" w:hAnsi="Segoe UI" w:cs="Segoe UI"/>
-          <w:color w:val="8994A3"/>
-          <w:sz w:val="24"/>
-          <w:szCs w:val="24"/>
-          <w:lang w:eastAsia="en-GB"/>
-        </w:rPr>
-      </w:pPr>
-      <w:r>
-        <w:rPr>
-          <w:rFonts w:ascii="Segoe UI" w:eastAsia="Times New Roman" w:hAnsi="Segoe UI" w:cs="Segoe UI"/>
-          <w:color w:val="8994A3"/>
+          <w:sz w:val="24"/>
+          <w:szCs w:val="24"/>
+          <w:lang w:eastAsia="en-GB"/>
+        </w:rPr>
+      </w:pPr>
+      <w:r>
+        <w:rPr>
+          <w:rFonts w:ascii="Segoe UI" w:eastAsia="Times New Roman" w:hAnsi="Segoe UI" w:cs="Segoe UI"/>
           <w:sz w:val="24"/>
           <w:szCs w:val="24"/>
           <w:lang w:eastAsia="en-GB"/>
@@ -1633,7 +2201,6 @@
       <w:r>
         <w:rPr>
           <w:rFonts w:ascii="Segoe UI" w:eastAsia="Times New Roman" w:hAnsi="Segoe UI" w:cs="Segoe UI"/>
-          <w:color w:val="8994A3"/>
           <w:sz w:val="24"/>
           <w:szCs w:val="24"/>
           <w:lang w:eastAsia="en-GB"/>
@@ -1643,7 +2210,6 @@
       <w:r>
         <w:rPr>
           <w:rFonts w:ascii="Segoe UI" w:eastAsia="Times New Roman" w:hAnsi="Segoe UI" w:cs="Segoe UI"/>
-          <w:color w:val="8994A3"/>
           <w:sz w:val="24"/>
           <w:szCs w:val="24"/>
           <w:lang w:eastAsia="en-GB"/>
@@ -1661,7 +2227,6 @@
         <w:rPr>
           <w:rFonts w:ascii="Segoe UI" w:eastAsia="Times New Roman" w:hAnsi="Segoe UI" w:cs="Segoe UI"/>
           <w:i/>
-          <w:color w:val="8994A3"/>
           <w:sz w:val="24"/>
           <w:szCs w:val="24"/>
           <w:lang w:eastAsia="en-GB"/>
@@ -1672,7 +2237,6 @@
           <w:rFonts w:ascii="Segoe UI" w:eastAsia="Times New Roman" w:hAnsi="Segoe UI" w:cs="Segoe UI"/>
           <w:b/>
           <w:bCs/>
-          <w:color w:val="323642"/>
           <w:sz w:val="24"/>
           <w:szCs w:val="24"/>
           <w:lang w:eastAsia="en-GB"/>
@@ -1682,7 +2246,6 @@
       <w:r>
         <w:rPr>
           <w:rFonts w:ascii="Segoe UI" w:eastAsia="Times New Roman" w:hAnsi="Segoe UI" w:cs="Segoe UI"/>
-          <w:color w:val="8994A3"/>
           <w:sz w:val="24"/>
           <w:szCs w:val="24"/>
           <w:lang w:eastAsia="en-GB"/>
@@ -1692,27 +2255,15 @@
       <w:r>
         <w:rPr>
           <w:rFonts w:ascii="Segoe UI" w:eastAsia="Times New Roman" w:hAnsi="Segoe UI" w:cs="Segoe UI"/>
-          <w:color w:val="8994A3"/>
-          <w:sz w:val="24"/>
-          <w:szCs w:val="24"/>
-          <w:lang w:eastAsia="en-GB"/>
-        </w:rPr>
-        <w:t xml:space="preserve">Application was built with latest CUDA SDK v100.2 adding support for latest NVIDIA devices with </w:t>
-      </w:r>
-      <w:r>
-        <w:rPr>
-          <w:rFonts w:ascii="Segoe UI" w:eastAsia="Times New Roman" w:hAnsi="Segoe UI" w:cs="Segoe UI"/>
-          <w:color w:val="8994A3"/>
-          <w:sz w:val="24"/>
-          <w:szCs w:val="24"/>
-          <w:lang w:eastAsia="en-GB"/>
-        </w:rPr>
-        <w:t>Compute Capabilities</w:t>
-      </w:r>
-      <w:r>
-        <w:rPr>
-          <w:rFonts w:ascii="Segoe UI" w:eastAsia="Times New Roman" w:hAnsi="Segoe UI" w:cs="Segoe UI"/>
-          <w:color w:val="8994A3"/>
+          <w:sz w:val="24"/>
+          <w:szCs w:val="24"/>
+          <w:lang w:eastAsia="en-GB"/>
+        </w:rPr>
+        <w:t>Application was built with latest CUDA SDK v100.2 adding support for latest NVIDIA devices with Compute Capabilities</w:t>
+      </w:r>
+      <w:r>
+        <w:rPr>
+          <w:rFonts w:ascii="Segoe UI" w:eastAsia="Times New Roman" w:hAnsi="Segoe UI" w:cs="Segoe UI"/>
           <w:sz w:val="24"/>
           <w:szCs w:val="24"/>
           <w:lang w:eastAsia="en-GB"/>
@@ -1722,7 +2273,6 @@
       <w:r>
         <w:rPr>
           <w:rFonts w:ascii="Segoe UI" w:eastAsia="Times New Roman" w:hAnsi="Segoe UI" w:cs="Segoe UI"/>
-          <w:color w:val="8994A3"/>
           <w:sz w:val="24"/>
           <w:szCs w:val="24"/>
           <w:lang w:eastAsia="en-GB"/>
@@ -1732,7 +2282,6 @@
       <w:r>
         <w:rPr>
           <w:rFonts w:ascii="Segoe UI" w:eastAsia="Times New Roman" w:hAnsi="Segoe UI" w:cs="Segoe UI"/>
-          <w:color w:val="8994A3"/>
           <w:sz w:val="24"/>
           <w:szCs w:val="24"/>
           <w:lang w:eastAsia="en-GB"/>
@@ -1742,7 +2291,6 @@
       <w:r>
         <w:rPr>
           <w:rFonts w:ascii="Segoe UI" w:eastAsia="Times New Roman" w:hAnsi="Segoe UI" w:cs="Segoe UI"/>
-          <w:color w:val="8994A3"/>
           <w:sz w:val="24"/>
           <w:szCs w:val="24"/>
           <w:lang w:eastAsia="en-GB"/>
@@ -1752,7 +2300,6 @@
       <w:r>
         <w:rPr>
           <w:rFonts w:ascii="Segoe UI" w:eastAsia="Times New Roman" w:hAnsi="Segoe UI" w:cs="Segoe UI"/>
-          <w:color w:val="8994A3"/>
           <w:sz w:val="24"/>
           <w:szCs w:val="24"/>
           <w:lang w:eastAsia="en-GB"/>
@@ -1762,7 +2309,6 @@
       <w:r>
         <w:rPr>
           <w:rFonts w:ascii="Segoe UI" w:eastAsia="Times New Roman" w:hAnsi="Segoe UI" w:cs="Segoe UI"/>
-          <w:color w:val="8994A3"/>
           <w:sz w:val="24"/>
           <w:szCs w:val="24"/>
           <w:lang w:eastAsia="en-GB"/>
@@ -1772,7 +2318,6 @@
       <w:r>
         <w:rPr>
           <w:rFonts w:ascii="Segoe UI" w:eastAsia="Times New Roman" w:hAnsi="Segoe UI" w:cs="Segoe UI"/>
-          <w:color w:val="8994A3"/>
           <w:sz w:val="24"/>
           <w:szCs w:val="24"/>
           <w:lang w:eastAsia="en-GB"/>
@@ -1782,7 +2327,6 @@
       <w:r>
         <w:rPr>
           <w:rFonts w:ascii="Segoe UI" w:eastAsia="Times New Roman" w:hAnsi="Segoe UI" w:cs="Segoe UI"/>
-          <w:color w:val="8994A3"/>
           <w:sz w:val="24"/>
           <w:szCs w:val="24"/>
           <w:lang w:eastAsia="en-GB"/>
@@ -1793,7 +2337,7 @@
         <w:rPr>
           <w:rStyle w:val="Hyperlink"/>
           <w:rFonts w:ascii="Segoe UI" w:eastAsia="Times New Roman" w:hAnsi="Segoe UI" w:cs="Segoe UI"/>
-          <w:color w:val="808080" w:themeColor="background1" w:themeShade="80"/>
+          <w:color w:val="auto"/>
           <w:sz w:val="24"/>
           <w:szCs w:val="24"/>
           <w:u w:val="none"/>
@@ -1805,7 +2349,7 @@
         <w:rPr>
           <w:rStyle w:val="Hyperlink"/>
           <w:rFonts w:ascii="Segoe UI" w:eastAsia="Times New Roman" w:hAnsi="Segoe UI" w:cs="Segoe UI"/>
-          <w:color w:val="808080" w:themeColor="background1" w:themeShade="80"/>
+          <w:color w:val="auto"/>
           <w:sz w:val="24"/>
           <w:szCs w:val="24"/>
           <w:u w:val="none"/>
@@ -1817,7 +2361,7 @@
         <w:rPr>
           <w:rStyle w:val="Hyperlink"/>
           <w:rFonts w:ascii="Segoe UI" w:eastAsia="Times New Roman" w:hAnsi="Segoe UI" w:cs="Segoe UI"/>
-          <w:color w:val="000000" w:themeColor="text1"/>
+          <w:color w:val="auto"/>
           <w:sz w:val="24"/>
           <w:szCs w:val="24"/>
           <w:u w:val="none"/>
@@ -1829,7 +2373,6 @@
       <w:r>
         <w:rPr>
           <w:rFonts w:ascii="Segoe UI" w:eastAsia="Times New Roman" w:hAnsi="Segoe UI" w:cs="Segoe UI"/>
-          <w:color w:val="8994A3"/>
           <w:sz w:val="24"/>
           <w:szCs w:val="24"/>
           <w:lang w:eastAsia="en-GB"/>
@@ -1839,7 +2382,6 @@
       <w:r>
         <w:rPr>
           <w:rFonts w:ascii="Segoe UI" w:eastAsia="Times New Roman" w:hAnsi="Segoe UI" w:cs="Segoe UI"/>
-          <w:color w:val="8994A3"/>
           <w:sz w:val="24"/>
           <w:szCs w:val="24"/>
           <w:lang w:eastAsia="en-GB"/>
@@ -1850,7 +2392,6 @@
       <w:r>
         <w:rPr>
           <w:rFonts w:ascii="Segoe UI" w:eastAsia="Times New Roman" w:hAnsi="Segoe UI" w:cs="Segoe UI"/>
-          <w:color w:val="8994A3"/>
           <w:sz w:val="24"/>
           <w:szCs w:val="24"/>
           <w:lang w:eastAsia="en-GB"/>
@@ -1861,7 +2402,6 @@
       <w:r>
         <w:rPr>
           <w:rFonts w:ascii="Segoe UI" w:eastAsia="Times New Roman" w:hAnsi="Segoe UI" w:cs="Segoe UI"/>
-          <w:color w:val="8994A3"/>
           <w:sz w:val="24"/>
           <w:szCs w:val="24"/>
           <w:lang w:eastAsia="en-GB"/>
@@ -1871,7 +2411,6 @@
       <w:r>
         <w:rPr>
           <w:rFonts w:ascii="Segoe UI" w:eastAsia="Times New Roman" w:hAnsi="Segoe UI" w:cs="Segoe UI"/>
-          <w:color w:val="8994A3"/>
           <w:sz w:val="24"/>
           <w:szCs w:val="24"/>
           <w:lang w:eastAsia="en-GB"/>
@@ -1881,7 +2420,6 @@
       <w:r>
         <w:rPr>
           <w:rFonts w:ascii="Segoe UI" w:eastAsia="Times New Roman" w:hAnsi="Segoe UI" w:cs="Segoe UI"/>
-          <w:color w:val="8994A3"/>
           <w:sz w:val="24"/>
           <w:szCs w:val="24"/>
           <w:lang w:eastAsia="en-GB"/>
@@ -1891,7 +2429,6 @@
       <w:r>
         <w:rPr>
           <w:rFonts w:ascii="Segoe UI" w:eastAsia="Times New Roman" w:hAnsi="Segoe UI" w:cs="Segoe UI"/>
-          <w:color w:val="8994A3"/>
           <w:sz w:val="24"/>
           <w:szCs w:val="24"/>
           <w:lang w:eastAsia="en-GB"/>
@@ -1902,7 +2439,6 @@
         <w:rPr>
           <w:rFonts w:ascii="Segoe UI" w:eastAsia="Times New Roman" w:hAnsi="Segoe UI" w:cs="Segoe UI"/>
           <w:b/>
-          <w:color w:val="8994A3"/>
           <w:sz w:val="24"/>
           <w:szCs w:val="24"/>
           <w:lang w:eastAsia="en-GB"/>
@@ -1912,7 +2448,6 @@
       <w:r>
         <w:rPr>
           <w:rFonts w:ascii="Segoe UI" w:eastAsia="Times New Roman" w:hAnsi="Segoe UI" w:cs="Segoe UI"/>
-          <w:color w:val="8994A3"/>
           <w:sz w:val="24"/>
           <w:szCs w:val="24"/>
           <w:lang w:eastAsia="en-GB"/>
@@ -1922,7 +2457,6 @@
       <w:r>
         <w:rPr>
           <w:rFonts w:ascii="Segoe UI" w:eastAsia="Times New Roman" w:hAnsi="Segoe UI" w:cs="Segoe UI"/>
-          <w:color w:val="8994A3"/>
           <w:sz w:val="24"/>
           <w:szCs w:val="24"/>
           <w:lang w:eastAsia="en-GB"/>
@@ -1933,7 +2467,6 @@
       <w:r>
         <w:rPr>
           <w:rFonts w:ascii="Segoe UI" w:eastAsia="Times New Roman" w:hAnsi="Segoe UI" w:cs="Segoe UI"/>
-          <w:color w:val="8994A3"/>
           <w:sz w:val="24"/>
           <w:szCs w:val="24"/>
           <w:lang w:eastAsia="en-GB"/>
@@ -1944,7 +2477,6 @@
       <w:r>
         <w:rPr>
           <w:rFonts w:ascii="Segoe UI" w:eastAsia="Times New Roman" w:hAnsi="Segoe UI" w:cs="Segoe UI"/>
-          <w:color w:val="8994A3"/>
           <w:sz w:val="24"/>
           <w:szCs w:val="24"/>
           <w:lang w:eastAsia="en-GB"/>
@@ -1955,7 +2487,6 @@
       <w:r>
         <w:rPr>
           <w:rFonts w:ascii="Segoe UI" w:eastAsia="Times New Roman" w:hAnsi="Segoe UI" w:cs="Segoe UI"/>
-          <w:color w:val="8994A3"/>
           <w:sz w:val="24"/>
           <w:szCs w:val="24"/>
           <w:lang w:eastAsia="en-GB"/>
@@ -1966,7 +2497,6 @@
       <w:r>
         <w:rPr>
           <w:rFonts w:ascii="Segoe UI" w:eastAsia="Times New Roman" w:hAnsi="Segoe UI" w:cs="Segoe UI"/>
-          <w:color w:val="8994A3"/>
           <w:sz w:val="24"/>
           <w:szCs w:val="24"/>
           <w:lang w:eastAsia="en-GB"/>
@@ -1976,7 +2506,6 @@
       <w:r>
         <w:rPr>
           <w:rFonts w:ascii="Segoe UI" w:eastAsia="Times New Roman" w:hAnsi="Segoe UI" w:cs="Segoe UI"/>
-          <w:color w:val="8994A3"/>
           <w:sz w:val="24"/>
           <w:szCs w:val="24"/>
           <w:lang w:eastAsia="en-GB"/>
@@ -1986,7 +2515,6 @@
       <w:r>
         <w:rPr>
           <w:rFonts w:ascii="Segoe UI" w:eastAsia="Times New Roman" w:hAnsi="Segoe UI" w:cs="Segoe UI"/>
-          <w:color w:val="8994A3"/>
           <w:sz w:val="24"/>
           <w:szCs w:val="24"/>
           <w:lang w:eastAsia="en-GB"/>
@@ -1996,7 +2524,6 @@
       <w:r>
         <w:rPr>
           <w:rFonts w:ascii="Segoe UI" w:eastAsia="Times New Roman" w:hAnsi="Segoe UI" w:cs="Segoe UI"/>
-          <w:color w:val="8994A3"/>
           <w:sz w:val="24"/>
           <w:szCs w:val="24"/>
           <w:lang w:eastAsia="en-GB"/>
@@ -2006,7 +2533,6 @@
       <w:r>
         <w:rPr>
           <w:rFonts w:ascii="Segoe UI" w:eastAsia="Times New Roman" w:hAnsi="Segoe UI" w:cs="Segoe UI"/>
-          <w:color w:val="8994A3"/>
           <w:sz w:val="24"/>
           <w:szCs w:val="24"/>
           <w:lang w:eastAsia="en-GB"/>
@@ -2016,7 +2542,6 @@
       <w:r>
         <w:rPr>
           <w:rFonts w:ascii="Segoe UI" w:eastAsia="Times New Roman" w:hAnsi="Segoe UI" w:cs="Segoe UI"/>
-          <w:color w:val="8994A3"/>
           <w:sz w:val="24"/>
           <w:szCs w:val="24"/>
           <w:lang w:eastAsia="en-GB"/>
@@ -2026,7 +2551,6 @@
       <w:r>
         <w:rPr>
           <w:rFonts w:ascii="Segoe UI" w:eastAsia="Times New Roman" w:hAnsi="Segoe UI" w:cs="Segoe UI"/>
-          <w:color w:val="8994A3"/>
           <w:sz w:val="24"/>
           <w:szCs w:val="24"/>
           <w:lang w:eastAsia="en-GB"/>
@@ -2036,7 +2560,6 @@
       <w:r>
         <w:rPr>
           <w:rFonts w:ascii="Segoe UI" w:eastAsia="Times New Roman" w:hAnsi="Segoe UI" w:cs="Segoe UI"/>
-          <w:color w:val="000000" w:themeColor="text1"/>
           <w:sz w:val="24"/>
           <w:szCs w:val="24"/>
           <w:vertAlign w:val="superscript"/>
@@ -2047,7 +2570,6 @@
       <w:r>
         <w:rPr>
           <w:rFonts w:ascii="Segoe UI" w:eastAsia="Times New Roman" w:hAnsi="Segoe UI" w:cs="Segoe UI"/>
-          <w:color w:val="8994A3"/>
           <w:sz w:val="24"/>
           <w:szCs w:val="24"/>
           <w:lang w:eastAsia="en-GB"/>
@@ -2057,7 +2579,6 @@
       <w:r>
         <w:rPr>
           <w:rFonts w:ascii="Segoe UI" w:eastAsia="Times New Roman" w:hAnsi="Segoe UI" w:cs="Segoe UI"/>
-          <w:color w:val="8994A3"/>
           <w:sz w:val="24"/>
           <w:szCs w:val="24"/>
           <w:lang w:eastAsia="en-GB"/>
@@ -2067,7 +2588,6 @@
       <w:r>
         <w:rPr>
           <w:rFonts w:ascii="Segoe UI" w:eastAsia="Times New Roman" w:hAnsi="Segoe UI" w:cs="Segoe UI"/>
-          <w:color w:val="8994A3"/>
           <w:sz w:val="24"/>
           <w:szCs w:val="24"/>
           <w:lang w:eastAsia="en-GB"/>
@@ -2077,7 +2597,6 @@
       <w:r>
         <w:rPr>
           <w:rFonts w:ascii="Segoe UI" w:eastAsia="Times New Roman" w:hAnsi="Segoe UI" w:cs="Segoe UI"/>
-          <w:color w:val="8994A3"/>
           <w:sz w:val="24"/>
           <w:szCs w:val="24"/>
           <w:lang w:eastAsia="en-GB"/>
@@ -2095,7 +2614,6 @@
         <w:rPr>
           <w:rFonts w:ascii="Segoe UI" w:eastAsia="Times New Roman" w:hAnsi="Segoe UI" w:cs="Segoe UI"/>
           <w:i/>
-          <w:color w:val="8994A3"/>
           <w:sz w:val="24"/>
           <w:szCs w:val="24"/>
           <w:lang w:eastAsia="en-GB"/>
@@ -2106,7 +2624,6 @@
           <w:rFonts w:ascii="Segoe UI" w:eastAsia="Times New Roman" w:hAnsi="Segoe UI" w:cs="Segoe UI"/>
           <w:b/>
           <w:bCs/>
-          <w:color w:val="323642"/>
           <w:sz w:val="24"/>
           <w:szCs w:val="24"/>
           <w:lang w:eastAsia="en-GB"/>
@@ -2116,7 +2633,6 @@
       <w:r>
         <w:rPr>
           <w:rFonts w:ascii="Segoe UI" w:eastAsia="Times New Roman" w:hAnsi="Segoe UI" w:cs="Segoe UI"/>
-          <w:color w:val="8994A3"/>
           <w:sz w:val="24"/>
           <w:szCs w:val="24"/>
           <w:lang w:eastAsia="en-GB"/>
@@ -2127,7 +2643,6 @@
         <w:rPr>
           <w:rFonts w:ascii="Segoe UI" w:eastAsia="Times New Roman" w:hAnsi="Segoe UI" w:cs="Segoe UI"/>
           <w:b/>
-          <w:color w:val="8994A3"/>
           <w:sz w:val="24"/>
           <w:szCs w:val="24"/>
           <w:lang w:eastAsia="en-GB"/>
@@ -2137,7 +2652,6 @@
       <w:r>
         <w:rPr>
           <w:rFonts w:ascii="Segoe UI" w:eastAsia="Times New Roman" w:hAnsi="Segoe UI" w:cs="Segoe UI"/>
-          <w:color w:val="8994A3"/>
           <w:sz w:val="24"/>
           <w:szCs w:val="24"/>
           <w:lang w:eastAsia="en-GB"/>
@@ -2148,7 +2662,6 @@
         <w:rPr>
           <w:rFonts w:ascii="Segoe UI" w:eastAsia="Times New Roman" w:hAnsi="Segoe UI" w:cs="Segoe UI"/>
           <w:b/>
-          <w:color w:val="8994A3"/>
           <w:sz w:val="24"/>
           <w:szCs w:val="24"/>
           <w:lang w:eastAsia="en-GB"/>
@@ -2158,7 +2671,6 @@
       <w:r>
         <w:rPr>
           <w:rFonts w:ascii="Segoe UI" w:eastAsia="Times New Roman" w:hAnsi="Segoe UI" w:cs="Segoe UI"/>
-          <w:color w:val="8994A3"/>
           <w:sz w:val="24"/>
           <w:szCs w:val="24"/>
           <w:lang w:eastAsia="en-GB"/>
@@ -2176,7 +2688,6 @@
         <w:rPr>
           <w:rFonts w:ascii="Segoe UI" w:eastAsia="Times New Roman" w:hAnsi="Segoe UI" w:cs="Segoe UI"/>
           <w:i/>
-          <w:color w:val="8994A3"/>
           <w:sz w:val="24"/>
           <w:szCs w:val="24"/>
           <w:lang w:eastAsia="en-GB"/>
@@ -2187,7 +2698,6 @@
           <w:rFonts w:ascii="Segoe UI" w:eastAsia="Times New Roman" w:hAnsi="Segoe UI" w:cs="Segoe UI"/>
           <w:b/>
           <w:bCs/>
-          <w:color w:val="323642"/>
           <w:sz w:val="24"/>
           <w:szCs w:val="24"/>
           <w:lang w:eastAsia="en-GB"/>
@@ -2197,27 +2707,15 @@
       <w:r>
         <w:rPr>
           <w:rFonts w:ascii="Segoe UI" w:eastAsia="Times New Roman" w:hAnsi="Segoe UI" w:cs="Segoe UI"/>
-          <w:color w:val="8994A3"/>
-          <w:sz w:val="24"/>
-          <w:szCs w:val="24"/>
-          <w:lang w:eastAsia="en-GB"/>
-        </w:rPr>
-        <w:t>:</w:t>
-      </w:r>
-      <w:r>
-        <w:rPr>
-          <w:rFonts w:ascii="Segoe UI" w:eastAsia="Times New Roman" w:hAnsi="Segoe UI" w:cs="Segoe UI"/>
-          <w:color w:val="8994A3"/>
-          <w:sz w:val="24"/>
-          <w:szCs w:val="24"/>
-          <w:lang w:eastAsia="en-GB"/>
-        </w:rPr>
-        <w:t xml:space="preserve"> New</w:t>
-      </w:r>
-      <w:r>
-        <w:rPr>
-          <w:rFonts w:ascii="Segoe UI" w:eastAsia="Times New Roman" w:hAnsi="Segoe UI" w:cs="Segoe UI"/>
-          <w:color w:val="8994A3"/>
+          <w:sz w:val="24"/>
+          <w:szCs w:val="24"/>
+          <w:lang w:eastAsia="en-GB"/>
+        </w:rPr>
+        <w:t>: New</w:t>
+      </w:r>
+      <w:r>
+        <w:rPr>
+          <w:rFonts w:ascii="Segoe UI" w:eastAsia="Times New Roman" w:hAnsi="Segoe UI" w:cs="Segoe UI"/>
           <w:sz w:val="24"/>
           <w:szCs w:val="24"/>
           <w:lang w:eastAsia="en-GB"/>
@@ -2227,7 +2725,6 @@
       <w:r>
         <w:rPr>
           <w:rFonts w:ascii="Segoe UI" w:eastAsia="Times New Roman" w:hAnsi="Segoe UI" w:cs="Segoe UI"/>
-          <w:color w:val="8994A3"/>
           <w:sz w:val="24"/>
           <w:szCs w:val="24"/>
           <w:lang w:eastAsia="en-GB"/>
@@ -2237,7 +2734,6 @@
       <w:r>
         <w:rPr>
           <w:rFonts w:ascii="Segoe UI" w:eastAsia="Times New Roman" w:hAnsi="Segoe UI" w:cs="Segoe UI"/>
-          <w:color w:val="8994A3"/>
           <w:sz w:val="24"/>
           <w:szCs w:val="24"/>
           <w:lang w:eastAsia="en-GB"/>
@@ -2247,7 +2743,6 @@
       <w:r>
         <w:rPr>
           <w:rFonts w:ascii="Segoe UI" w:eastAsia="Times New Roman" w:hAnsi="Segoe UI" w:cs="Segoe UI"/>
-          <w:color w:val="8994A3"/>
           <w:sz w:val="24"/>
           <w:szCs w:val="24"/>
           <w:lang w:eastAsia="en-GB"/>
@@ -2257,7 +2752,6 @@
       <w:r>
         <w:rPr>
           <w:rFonts w:ascii="Segoe UI" w:eastAsia="Times New Roman" w:hAnsi="Segoe UI" w:cs="Segoe UI"/>
-          <w:color w:val="8994A3"/>
           <w:sz w:val="24"/>
           <w:szCs w:val="24"/>
           <w:lang w:eastAsia="en-GB"/>
@@ -2267,7 +2761,6 @@
       <w:r>
         <w:rPr>
           <w:rFonts w:ascii="Segoe UI" w:eastAsia="Times New Roman" w:hAnsi="Segoe UI" w:cs="Segoe UI"/>
-          <w:color w:val="8994A3"/>
           <w:sz w:val="24"/>
           <w:szCs w:val="24"/>
           <w:lang w:eastAsia="en-GB"/>
@@ -2277,7 +2770,6 @@
       <w:r>
         <w:rPr>
           <w:rFonts w:ascii="Segoe UI" w:eastAsia="Times New Roman" w:hAnsi="Segoe UI" w:cs="Segoe UI"/>
-          <w:color w:val="8994A3"/>
           <w:sz w:val="24"/>
           <w:szCs w:val="24"/>
           <w:lang w:eastAsia="en-GB"/>
@@ -2287,7 +2779,6 @@
       <w:r>
         <w:rPr>
           <w:rFonts w:ascii="Segoe UI" w:eastAsia="Times New Roman" w:hAnsi="Segoe UI" w:cs="Segoe UI"/>
-          <w:color w:val="8994A3"/>
           <w:sz w:val="24"/>
           <w:szCs w:val="24"/>
           <w:lang w:eastAsia="en-GB"/>
@@ -2297,7 +2788,6 @@
       <w:r>
         <w:rPr>
           <w:rFonts w:ascii="Segoe UI" w:eastAsia="Times New Roman" w:hAnsi="Segoe UI" w:cs="Segoe UI"/>
-          <w:color w:val="8994A3"/>
           <w:sz w:val="24"/>
           <w:szCs w:val="24"/>
           <w:lang w:eastAsia="en-GB"/>
@@ -2307,7 +2797,6 @@
       <w:r>
         <w:rPr>
           <w:rFonts w:ascii="Segoe UI" w:eastAsia="Times New Roman" w:hAnsi="Segoe UI" w:cs="Segoe UI"/>
-          <w:color w:val="8994A3"/>
           <w:sz w:val="24"/>
           <w:szCs w:val="24"/>
           <w:lang w:eastAsia="en-GB"/>
@@ -2325,7 +2814,6 @@
         <w:rPr>
           <w:rFonts w:ascii="Segoe UI" w:eastAsia="Times New Roman" w:hAnsi="Segoe UI" w:cs="Segoe UI"/>
           <w:i/>
-          <w:color w:val="8994A3"/>
           <w:sz w:val="24"/>
           <w:szCs w:val="24"/>
           <w:lang w:eastAsia="en-GB"/>
@@ -2336,7 +2824,6 @@
           <w:rFonts w:ascii="Segoe UI" w:eastAsia="Times New Roman" w:hAnsi="Segoe UI" w:cs="Segoe UI"/>
           <w:b/>
           <w:bCs/>
-          <w:color w:val="323642"/>
           <w:sz w:val="24"/>
           <w:szCs w:val="24"/>
           <w:lang w:eastAsia="en-GB"/>
@@ -2346,7 +2833,6 @@
       <w:r>
         <w:rPr>
           <w:rFonts w:ascii="Segoe UI" w:eastAsia="Times New Roman" w:hAnsi="Segoe UI" w:cs="Segoe UI"/>
-          <w:color w:val="8994A3"/>
           <w:sz w:val="24"/>
           <w:szCs w:val="24"/>
           <w:lang w:eastAsia="en-GB"/>
@@ -2357,7 +2843,6 @@
         <w:rPr>
           <w:rFonts w:ascii="Segoe UI" w:eastAsia="Times New Roman" w:hAnsi="Segoe UI" w:cs="Segoe UI"/>
           <w:b/>
-          <w:color w:val="8994A3"/>
           <w:sz w:val="24"/>
           <w:szCs w:val="24"/>
           <w:lang w:eastAsia="en-GB"/>
@@ -2367,7 +2852,6 @@
       <w:r>
         <w:rPr>
           <w:rFonts w:ascii="Segoe UI" w:eastAsia="Times New Roman" w:hAnsi="Segoe UI" w:cs="Segoe UI"/>
-          <w:color w:val="8994A3"/>
           <w:sz w:val="24"/>
           <w:szCs w:val="24"/>
           <w:lang w:eastAsia="en-GB"/>
@@ -2385,7 +2869,6 @@
         <w:rPr>
           <w:rFonts w:ascii="Segoe UI" w:eastAsia="Times New Roman" w:hAnsi="Segoe UI" w:cs="Segoe UI"/>
           <w:i/>
-          <w:color w:val="8994A3"/>
           <w:sz w:val="24"/>
           <w:szCs w:val="24"/>
           <w:lang w:eastAsia="en-GB"/>
@@ -2396,7 +2879,6 @@
           <w:rFonts w:ascii="Segoe UI" w:eastAsia="Times New Roman" w:hAnsi="Segoe UI" w:cs="Segoe UI"/>
           <w:b/>
           <w:bCs/>
-          <w:color w:val="323642"/>
           <w:sz w:val="24"/>
           <w:szCs w:val="24"/>
           <w:lang w:eastAsia="en-GB"/>
@@ -2406,7 +2888,6 @@
       <w:r>
         <w:rPr>
           <w:rFonts w:ascii="Segoe UI" w:eastAsia="Times New Roman" w:hAnsi="Segoe UI" w:cs="Segoe UI"/>
-          <w:color w:val="8994A3"/>
           <w:sz w:val="24"/>
           <w:szCs w:val="24"/>
           <w:lang w:eastAsia="en-GB"/>
@@ -2417,7 +2898,6 @@
         <w:rPr>
           <w:rFonts w:ascii="Segoe UI" w:eastAsia="Times New Roman" w:hAnsi="Segoe UI" w:cs="Segoe UI"/>
           <w:b/>
-          <w:color w:val="8994A3"/>
           <w:sz w:val="24"/>
           <w:szCs w:val="24"/>
           <w:lang w:eastAsia="en-GB"/>
@@ -2427,7 +2907,6 @@
       <w:r>
         <w:rPr>
           <w:rFonts w:ascii="Segoe UI" w:eastAsia="Times New Roman" w:hAnsi="Segoe UI" w:cs="Segoe UI"/>
-          <w:color w:val="8994A3"/>
           <w:sz w:val="24"/>
           <w:szCs w:val="24"/>
           <w:lang w:eastAsia="en-GB"/>
@@ -2440,16 +2919,14 @@
         <w:spacing w:after="0" w:line="432" w:lineRule="atLeast"/>
         <w:rPr>
           <w:rFonts w:ascii="Segoe UI" w:eastAsia="Times New Roman" w:hAnsi="Segoe UI" w:cs="Segoe UI"/>
-          <w:color w:val="323642"/>
-          <w:sz w:val="24"/>
-          <w:szCs w:val="24"/>
-          <w:lang w:eastAsia="en-GB"/>
-        </w:rPr>
-      </w:pPr>
-      <w:r>
-        <w:rPr>
-          <w:rFonts w:ascii="Segoe UI" w:eastAsia="Times New Roman" w:hAnsi="Segoe UI" w:cs="Segoe UI"/>
-          <w:color w:val="323642"/>
+          <w:sz w:val="24"/>
+          <w:szCs w:val="24"/>
+          <w:lang w:eastAsia="en-GB"/>
+        </w:rPr>
+      </w:pPr>
+      <w:r>
+        <w:rPr>
+          <w:rFonts w:ascii="Segoe UI" w:eastAsia="Times New Roman" w:hAnsi="Segoe UI" w:cs="Segoe UI"/>
           <w:sz w:val="24"/>
           <w:szCs w:val="24"/>
           <w:lang w:eastAsia="en-GB"/>
@@ -2462,41 +2939,19 @@
         <w:spacing w:after="300" w:line="432" w:lineRule="atLeast"/>
         <w:rPr>
           <w:rFonts w:ascii="Segoe UI" w:eastAsia="Times New Roman" w:hAnsi="Segoe UI" w:cs="Segoe UI"/>
-          <w:color w:val="8994A3"/>
-          <w:sz w:val="24"/>
-          <w:szCs w:val="24"/>
-          <w:lang w:eastAsia="en-GB"/>
-        </w:rPr>
-      </w:pPr>
-      <w:r>
-        <w:rPr>
-          <w:rFonts w:ascii="Segoe UI" w:eastAsia="Times New Roman" w:hAnsi="Segoe UI" w:cs="Segoe UI"/>
-          <w:color w:val="8994A3"/>
-          <w:sz w:val="24"/>
-          <w:szCs w:val="24"/>
-          <w:lang w:eastAsia="en-GB"/>
-        </w:rPr>
-        <w:t xml:space="preserve">These issues were fixed in </w:t>
-      </w:r>
-      <w:r>
-        <w:rPr>
-          <w:rFonts w:ascii="Segoe UI" w:eastAsia="Times New Roman" w:hAnsi="Segoe UI" w:cs="Segoe UI"/>
-          <w:color w:val="8994A3"/>
-          <w:sz w:val="24"/>
-          <w:szCs w:val="24"/>
-          <w:lang w:eastAsia="en-GB"/>
-        </w:rPr>
-        <w:t>v102.12.0.1</w:t>
-      </w:r>
-      <w:r>
-        <w:rPr>
-          <w:rFonts w:ascii="Segoe UI" w:eastAsia="Times New Roman" w:hAnsi="Segoe UI" w:cs="Segoe UI"/>
-          <w:color w:val="8994A3"/>
-          <w:sz w:val="24"/>
-          <w:szCs w:val="24"/>
-          <w:lang w:eastAsia="en-GB"/>
-        </w:rPr>
-        <w:t>:</w:t>
+          <w:sz w:val="24"/>
+          <w:szCs w:val="24"/>
+          <w:lang w:eastAsia="en-GB"/>
+        </w:rPr>
+      </w:pPr>
+      <w:r>
+        <w:rPr>
+          <w:rFonts w:ascii="Segoe UI" w:eastAsia="Times New Roman" w:hAnsi="Segoe UI" w:cs="Segoe UI"/>
+          <w:sz w:val="24"/>
+          <w:szCs w:val="24"/>
+          <w:lang w:eastAsia="en-GB"/>
+        </w:rPr>
+        <w:t>These issues were fixed in v102.12.0.1:</w:t>
       </w:r>
     </w:p>
     <w:p>
@@ -2509,7 +2964,6 @@
         <w:rPr>
           <w:rFonts w:ascii="Segoe UI" w:eastAsia="Times New Roman" w:hAnsi="Segoe UI" w:cs="Segoe UI"/>
           <w:i/>
-          <w:color w:val="8994A3"/>
           <w:sz w:val="24"/>
           <w:szCs w:val="24"/>
           <w:lang w:eastAsia="en-GB"/>
@@ -2520,7 +2974,6 @@
           <w:rFonts w:ascii="Segoe UI" w:eastAsia="Times New Roman" w:hAnsi="Segoe UI" w:cs="Segoe UI"/>
           <w:b/>
           <w:bCs/>
-          <w:color w:val="323642"/>
           <w:sz w:val="24"/>
           <w:szCs w:val="24"/>
           <w:lang w:eastAsia="en-GB"/>
@@ -2530,7 +2983,6 @@
       <w:r>
         <w:rPr>
           <w:rFonts w:ascii="Segoe UI" w:eastAsia="Times New Roman" w:hAnsi="Segoe UI" w:cs="Segoe UI"/>
-          <w:color w:val="8994A3"/>
           <w:sz w:val="24"/>
           <w:szCs w:val="24"/>
           <w:lang w:eastAsia="en-GB"/>
@@ -2543,16 +2995,14 @@
         <w:spacing w:after="0" w:line="432" w:lineRule="atLeast"/>
         <w:rPr>
           <w:rFonts w:ascii="Segoe UI" w:eastAsia="Times New Roman" w:hAnsi="Segoe UI" w:cs="Segoe UI"/>
-          <w:color w:val="323642"/>
-          <w:sz w:val="24"/>
-          <w:szCs w:val="24"/>
-          <w:lang w:eastAsia="en-GB"/>
-        </w:rPr>
-      </w:pPr>
-      <w:r>
-        <w:rPr>
-          <w:rFonts w:ascii="Segoe UI" w:eastAsia="Times New Roman" w:hAnsi="Segoe UI" w:cs="Segoe UI"/>
-          <w:color w:val="323642"/>
+          <w:sz w:val="24"/>
+          <w:szCs w:val="24"/>
+          <w:lang w:eastAsia="en-GB"/>
+        </w:rPr>
+      </w:pPr>
+      <w:r>
+        <w:rPr>
+          <w:rFonts w:ascii="Segoe UI" w:eastAsia="Times New Roman" w:hAnsi="Segoe UI" w:cs="Segoe UI"/>
           <w:sz w:val="24"/>
           <w:szCs w:val="24"/>
           <w:lang w:eastAsia="en-GB"/>
@@ -2572,6 +3022,7 @@
         <w:rPr>
           <w:rStyle w:val="Hyperlink"/>
           <w:rFonts w:ascii="Trebuchet MS" w:hAnsi="Trebuchet MS"/>
+          <w:color w:val="auto"/>
           <w:sz w:val="18"/>
           <w:szCs w:val="21"/>
           <w:shd w:val="clear" w:color="auto" w:fill="FFFFFF"/>
@@ -2582,6 +3033,7 @@
           <w:rPr>
             <w:rStyle w:val="Hyperlink"/>
             <w:rFonts w:ascii="Trebuchet MS" w:hAnsi="Trebuchet MS"/>
+            <w:color w:val="auto"/>
             <w:sz w:val="18"/>
             <w:szCs w:val="21"/>
             <w:shd w:val="clear" w:color="auto" w:fill="FFFFFF"/>
@@ -2601,7 +3053,6 @@
         <w:ind w:left="641" w:hanging="357"/>
         <w:rPr>
           <w:rFonts w:ascii="Segoe UI" w:eastAsia="Times New Roman" w:hAnsi="Segoe UI" w:cs="Segoe UI"/>
-          <w:color w:val="8994A3"/>
           <w:sz w:val="20"/>
           <w:szCs w:val="24"/>
           <w:lang w:eastAsia="en-GB"/>
@@ -2612,6 +3063,7 @@
           <w:rPr>
             <w:rStyle w:val="Hyperlink"/>
             <w:rFonts w:ascii="Trebuchet MS" w:hAnsi="Trebuchet MS"/>
+            <w:color w:val="auto"/>
             <w:sz w:val="18"/>
             <w:szCs w:val="21"/>
             <w:shd w:val="clear" w:color="auto" w:fill="FFFFFF"/>
@@ -2623,6 +3075,7 @@
           <w:rPr>
             <w:rStyle w:val="Hyperlink"/>
             <w:rFonts w:ascii="Trebuchet MS" w:hAnsi="Trebuchet MS"/>
+            <w:color w:val="auto"/>
             <w:sz w:val="18"/>
             <w:szCs w:val="21"/>
             <w:shd w:val="clear" w:color="auto" w:fill="FFFFFF"/>
@@ -2634,6 +3087,7 @@
           <w:rPr>
             <w:rStyle w:val="Hyperlink"/>
             <w:rFonts w:ascii="Trebuchet MS" w:hAnsi="Trebuchet MS"/>
+            <w:color w:val="auto"/>
             <w:sz w:val="18"/>
             <w:szCs w:val="21"/>
             <w:shd w:val="clear" w:color="auto" w:fill="FFFFFF"/>
@@ -2645,6 +3099,7 @@
           <w:rPr>
             <w:rStyle w:val="Hyperlink"/>
             <w:rFonts w:ascii="Trebuchet MS" w:hAnsi="Trebuchet MS"/>
+            <w:color w:val="auto"/>
             <w:sz w:val="18"/>
             <w:szCs w:val="21"/>
             <w:shd w:val="clear" w:color="auto" w:fill="FFFFFF"/>
@@ -2656,6 +3111,7 @@
           <w:rPr>
             <w:rStyle w:val="Hyperlink"/>
             <w:rFonts w:ascii="Trebuchet MS" w:hAnsi="Trebuchet MS"/>
+            <w:color w:val="auto"/>
             <w:sz w:val="18"/>
             <w:szCs w:val="21"/>
             <w:shd w:val="clear" w:color="auto" w:fill="FFFFFF"/>
@@ -2676,6 +3132,7 @@
         <w:rPr>
           <w:rStyle w:val="Hyperlink"/>
           <w:rFonts w:ascii="Trebuchet MS" w:hAnsi="Trebuchet MS"/>
+          <w:color w:val="auto"/>
           <w:sz w:val="18"/>
           <w:szCs w:val="21"/>
           <w:shd w:val="clear" w:color="auto" w:fill="FFFFFF"/>
@@ -2687,6 +3144,7 @@
           <w:rPr>
             <w:rStyle w:val="Hyperlink"/>
             <w:rFonts w:ascii="Trebuchet MS" w:hAnsi="Trebuchet MS"/>
+            <w:color w:val="auto"/>
             <w:sz w:val="18"/>
             <w:szCs w:val="21"/>
             <w:shd w:val="clear" w:color="auto" w:fill="FFFFFF"/>
@@ -2698,6 +3156,7 @@
           <w:rPr>
             <w:rStyle w:val="Hyperlink"/>
             <w:rFonts w:ascii="Trebuchet MS" w:hAnsi="Trebuchet MS"/>
+            <w:color w:val="auto"/>
             <w:sz w:val="18"/>
             <w:szCs w:val="21"/>
             <w:shd w:val="clear" w:color="auto" w:fill="FFFFFF"/>
@@ -2709,6 +3168,7 @@
           <w:rPr>
             <w:rStyle w:val="Hyperlink"/>
             <w:rFonts w:ascii="Trebuchet MS" w:hAnsi="Trebuchet MS"/>
+            <w:color w:val="auto"/>
             <w:sz w:val="18"/>
             <w:szCs w:val="21"/>
             <w:shd w:val="clear" w:color="auto" w:fill="FFFFFF"/>
@@ -2720,6 +3180,7 @@
           <w:rPr>
             <w:rStyle w:val="Hyperlink"/>
             <w:rFonts w:ascii="Trebuchet MS" w:hAnsi="Trebuchet MS"/>
+            <w:color w:val="auto"/>
             <w:sz w:val="18"/>
             <w:szCs w:val="21"/>
             <w:shd w:val="clear" w:color="auto" w:fill="FFFFFF"/>
@@ -2731,6 +3192,7 @@
           <w:rPr>
             <w:rStyle w:val="Hyperlink"/>
             <w:rFonts w:ascii="Trebuchet MS" w:hAnsi="Trebuchet MS"/>
+            <w:color w:val="auto"/>
             <w:sz w:val="18"/>
             <w:szCs w:val="21"/>
             <w:shd w:val="clear" w:color="auto" w:fill="FFFFFF"/>
@@ -2742,6 +3204,7 @@
           <w:rPr>
             <w:rStyle w:val="Hyperlink"/>
             <w:rFonts w:ascii="Trebuchet MS" w:hAnsi="Trebuchet MS"/>
+            <w:color w:val="auto"/>
             <w:sz w:val="18"/>
             <w:szCs w:val="21"/>
             <w:shd w:val="clear" w:color="auto" w:fill="FFFFFF"/>
@@ -2757,7 +3220,6 @@
         <w:ind w:left="641"/>
         <w:rPr>
           <w:rFonts w:ascii="Segoe UI" w:eastAsia="Times New Roman" w:hAnsi="Segoe UI" w:cs="Segoe UI"/>
-          <w:color w:val="8994A3"/>
           <w:sz w:val="20"/>
           <w:szCs w:val="24"/>
           <w:lang w:eastAsia="en-GB"/>
@@ -2769,7 +3231,6 @@
         <w:spacing w:after="300" w:line="432" w:lineRule="atLeast"/>
         <w:rPr>
           <w:rFonts w:ascii="Segoe UI" w:eastAsia="Times New Roman" w:hAnsi="Segoe UI" w:cs="Segoe UI"/>
-          <w:color w:val="8994A3"/>
           <w:sz w:val="24"/>
           <w:szCs w:val="24"/>
           <w:lang w:eastAsia="en-GB"/>
@@ -2787,7 +3248,7 @@
 </file>
 
 <file path=word/numbering.xml><?xml version="1.0" encoding="utf-8"?>
-<w:numbering xmlns:wpc="http://schemas.microsoft.com/office/word/2010/wordprocessingCanvas" xmlns:mc="http://schemas.openxmlformats.org/markup-compatibility/2006" xmlns:o="urn:schemas-microsoft-com:office:office" xmlns:r="http://schemas.openxmlformats.org/officeDocument/2006/relationships" xmlns:m="http://schemas.openxmlformats.org/officeDocument/2006/math" xmlns:v="urn:schemas-microsoft-com:vml" xmlns:wp14="http://schemas.microsoft.com/office/word/2010/wordprocessingDrawing" xmlns:wp="http://schemas.openxmlformats.org/drawingml/2006/wordprocessingDrawing" xmlns:w10="urn:schemas-microsoft-com:office:word" xmlns:w="http://schemas.openxmlformats.org/wordprocessingml/2006/main" xmlns:w14="http://schemas.microsoft.com/office/word/2010/wordml" xmlns:w15="http://schemas.microsoft.com/office/word/2012/wordml" xmlns:wpg="http://schemas.microsoft.com/office/word/2010/wordprocessingGroup" xmlns:wpi="http://schemas.microsoft.com/office/word/2010/wordprocessingInk" xmlns:wne="http://schemas.microsoft.com/office/word/2006/wordml" xmlns:wps="http://schemas.microsoft.com/office/word/2010/wordprocessingShape" mc:Ignorable="w14 w15 wp14">
+<w:numbering xmlns:wpc="http://schemas.microsoft.com/office/word/2010/wordprocessingCanvas" xmlns:cx="http://schemas.microsoft.com/office/drawing/2014/chartex" xmlns:cx1="http://schemas.microsoft.com/office/drawing/2015/9/8/chartex" xmlns:mc="http://schemas.openxmlformats.org/markup-compatibility/2006" xmlns:o="urn:schemas-microsoft-com:office:office" xmlns:r="http://schemas.openxmlformats.org/officeDocument/2006/relationships" xmlns:m="http://schemas.openxmlformats.org/officeDocument/2006/math" xmlns:v="urn:schemas-microsoft-com:vml" xmlns:wp14="http://schemas.microsoft.com/office/word/2010/wordprocessingDrawing" xmlns:wp="http://schemas.openxmlformats.org/drawingml/2006/wordprocessingDrawing" xmlns:w10="urn:schemas-microsoft-com:office:word" xmlns:w="http://schemas.openxmlformats.org/wordprocessingml/2006/main" xmlns:w14="http://schemas.microsoft.com/office/word/2010/wordml" xmlns:w15="http://schemas.microsoft.com/office/word/2012/wordml" xmlns:w16se="http://schemas.microsoft.com/office/word/2015/wordml/symex" xmlns:wpg="http://schemas.microsoft.com/office/word/2010/wordprocessingGroup" xmlns:wpi="http://schemas.microsoft.com/office/word/2010/wordprocessingInk" xmlns:wne="http://schemas.microsoft.com/office/word/2006/wordml" xmlns:wps="http://schemas.microsoft.com/office/word/2010/wordprocessingShape" mc:Ignorable="w14 w15 w16se wp14">
   <w:abstractNum w:abstractNumId="0" w15:restartNumberingAfterBreak="0">
     <w:nsid w:val="005C04A2"/>
     <w:multiLevelType w:val="hybridMultilevel"/>
@@ -5228,6 +5689,119 @@
     </w:lvl>
   </w:abstractNum>
   <w:abstractNum w:abstractNumId="17" w15:restartNumberingAfterBreak="0">
+    <w:nsid w:val="7D2F4CEC"/>
+    <w:multiLevelType w:val="hybridMultilevel"/>
+    <w:tmpl w:val="A1D8744A"/>
+    <w:lvl w:ilvl="0" w:tplc="04020001">
+      <w:start w:val="1"/>
+      <w:numFmt w:val="bullet"/>
+      <w:lvlText w:val=""/>
+      <w:lvlJc w:val="left"/>
+      <w:pPr>
+        <w:ind w:left="720" w:hanging="360"/>
+      </w:pPr>
+      <w:rPr>
+        <w:rFonts w:ascii="Symbol" w:hAnsi="Symbol" w:hint="default"/>
+      </w:rPr>
+    </w:lvl>
+    <w:lvl w:ilvl="1" w:tplc="04020003" w:tentative="1">
+      <w:start w:val="1"/>
+      <w:numFmt w:val="bullet"/>
+      <w:lvlText w:val="o"/>
+      <w:lvlJc w:val="left"/>
+      <w:pPr>
+        <w:ind w:left="1440" w:hanging="360"/>
+      </w:pPr>
+      <w:rPr>
+        <w:rFonts w:ascii="Courier New" w:hAnsi="Courier New" w:cs="Courier New" w:hint="default"/>
+      </w:rPr>
+    </w:lvl>
+    <w:lvl w:ilvl="2" w:tplc="04020005" w:tentative="1">
+      <w:start w:val="1"/>
+      <w:numFmt w:val="bullet"/>
+      <w:lvlText w:val=""/>
+      <w:lvlJc w:val="left"/>
+      <w:pPr>
+        <w:ind w:left="2160" w:hanging="360"/>
+      </w:pPr>
+      <w:rPr>
+        <w:rFonts w:ascii="Wingdings" w:hAnsi="Wingdings" w:hint="default"/>
+      </w:rPr>
+    </w:lvl>
+    <w:lvl w:ilvl="3" w:tplc="04020001" w:tentative="1">
+      <w:start w:val="1"/>
+      <w:numFmt w:val="bullet"/>
+      <w:lvlText w:val=""/>
+      <w:lvlJc w:val="left"/>
+      <w:pPr>
+        <w:ind w:left="2880" w:hanging="360"/>
+      </w:pPr>
+      <w:rPr>
+        <w:rFonts w:ascii="Symbol" w:hAnsi="Symbol" w:hint="default"/>
+      </w:rPr>
+    </w:lvl>
+    <w:lvl w:ilvl="4" w:tplc="04020003" w:tentative="1">
+      <w:start w:val="1"/>
+      <w:numFmt w:val="bullet"/>
+      <w:lvlText w:val="o"/>
+      <w:lvlJc w:val="left"/>
+      <w:pPr>
+        <w:ind w:left="3600" w:hanging="360"/>
+      </w:pPr>
+      <w:rPr>
+        <w:rFonts w:ascii="Courier New" w:hAnsi="Courier New" w:cs="Courier New" w:hint="default"/>
+      </w:rPr>
+    </w:lvl>
+    <w:lvl w:ilvl="5" w:tplc="04020005" w:tentative="1">
+      <w:start w:val="1"/>
+      <w:numFmt w:val="bullet"/>
+      <w:lvlText w:val=""/>
+      <w:lvlJc w:val="left"/>
+      <w:pPr>
+        <w:ind w:left="4320" w:hanging="360"/>
+      </w:pPr>
+      <w:rPr>
+        <w:rFonts w:ascii="Wingdings" w:hAnsi="Wingdings" w:hint="default"/>
+      </w:rPr>
+    </w:lvl>
+    <w:lvl w:ilvl="6" w:tplc="04020001" w:tentative="1">
+      <w:start w:val="1"/>
+      <w:numFmt w:val="bullet"/>
+      <w:lvlText w:val=""/>
+      <w:lvlJc w:val="left"/>
+      <w:pPr>
+        <w:ind w:left="5040" w:hanging="360"/>
+      </w:pPr>
+      <w:rPr>
+        <w:rFonts w:ascii="Symbol" w:hAnsi="Symbol" w:hint="default"/>
+      </w:rPr>
+    </w:lvl>
+    <w:lvl w:ilvl="7" w:tplc="04020003" w:tentative="1">
+      <w:start w:val="1"/>
+      <w:numFmt w:val="bullet"/>
+      <w:lvlText w:val="o"/>
+      <w:lvlJc w:val="left"/>
+      <w:pPr>
+        <w:ind w:left="5760" w:hanging="360"/>
+      </w:pPr>
+      <w:rPr>
+        <w:rFonts w:ascii="Courier New" w:hAnsi="Courier New" w:cs="Courier New" w:hint="default"/>
+      </w:rPr>
+    </w:lvl>
+    <w:lvl w:ilvl="8" w:tplc="04020005" w:tentative="1">
+      <w:start w:val="1"/>
+      <w:numFmt w:val="bullet"/>
+      <w:lvlText w:val=""/>
+      <w:lvlJc w:val="left"/>
+      <w:pPr>
+        <w:ind w:left="6480" w:hanging="360"/>
+      </w:pPr>
+      <w:rPr>
+        <w:rFonts w:ascii="Wingdings" w:hAnsi="Wingdings" w:hint="default"/>
+      </w:rPr>
+    </w:lvl>
+  </w:abstractNum>
+  <w:abstractNum w:abstractNumId="18" w15:restartNumberingAfterBreak="0">
     <w:nsid w:val="7E247D0A"/>
     <w:multiLevelType w:val="multilevel"/>
     <w:tmpl w:val="55AE79BA"/>
@@ -5383,7 +5957,7 @@
     <w:abstractNumId w:val="2"/>
   </w:num>
   <w:num w:numId="3">
-    <w:abstractNumId w:val="17"/>
+    <w:abstractNumId w:val="18"/>
   </w:num>
   <w:num w:numId="4">
     <w:abstractNumId w:val="1"/>
@@ -5430,11 +6004,14 @@
   <w:num w:numId="18">
     <w:abstractNumId w:val="10"/>
   </w:num>
+  <w:num w:numId="19">
+    <w:abstractNumId w:val="17"/>
+  </w:num>
 </w:numbering>
 </file>
 
 <file path=word/styles.xml><?xml version="1.0" encoding="utf-8"?>
-<w:styles xmlns:mc="http://schemas.openxmlformats.org/markup-compatibility/2006" xmlns:r="http://schemas.openxmlformats.org/officeDocument/2006/relationships" xmlns:w="http://schemas.openxmlformats.org/wordprocessingml/2006/main" xmlns:w14="http://schemas.microsoft.com/office/word/2010/wordml" xmlns:w15="http://schemas.microsoft.com/office/word/2012/wordml" mc:Ignorable="w14 w15">
+<w:styles xmlns:mc="http://schemas.openxmlformats.org/markup-compatibility/2006" xmlns:r="http://schemas.openxmlformats.org/officeDocument/2006/relationships" xmlns:w="http://schemas.openxmlformats.org/wordprocessingml/2006/main" xmlns:w14="http://schemas.microsoft.com/office/word/2010/wordml" xmlns:w15="http://schemas.microsoft.com/office/word/2012/wordml" xmlns:w16se="http://schemas.microsoft.com/office/word/2015/wordml/symex" mc:Ignorable="w14 w15 w16se">
   <w:docDefaults>
     <w:rPrDefault>
       <w:rPr>
@@ -6224,12 +6801,9 @@
 </file>
 
 <file path=customXml/item1.xml><?xml version="1.0" encoding="utf-8"?>
-<?mso-contentType ?>
-<FormTemplates xmlns="http://schemas.microsoft.com/sharepoint/v3/contenttype/forms">
-  <Display>DocumentLibraryForm</Display>
-  <Edit>DocumentLibraryForm</Edit>
-  <New>DocumentLibraryForm</New>
-</FormTemplates>
+<p:properties xmlns:p="http://schemas.microsoft.com/office/2006/metadata/properties" xmlns:xsi="http://www.w3.org/2001/XMLSchema-instance" xmlns:pc="http://schemas.microsoft.com/office/infopath/2007/PartnerControls">
+  <documentManagement/>
+</p:properties>
 </file>
 
 <file path=customXml/item2.xml><?xml version="1.0" encoding="utf-8"?>
@@ -6403,9 +6977,12 @@
 </file>
 
 <file path=customXml/item3.xml><?xml version="1.0" encoding="utf-8"?>
-<p:properties xmlns:p="http://schemas.microsoft.com/office/2006/metadata/properties" xmlns:xsi="http://www.w3.org/2001/XMLSchema-instance" xmlns:pc="http://schemas.microsoft.com/office/infopath/2007/PartnerControls">
-  <documentManagement/>
-</p:properties>
+<?mso-contentType ?>
+<FormTemplates xmlns="http://schemas.microsoft.com/sharepoint/v3/contenttype/forms">
+  <Display>DocumentLibraryForm</Display>
+  <Edit>DocumentLibraryForm</Edit>
+  <New>DocumentLibraryForm</New>
+</FormTemplates>
 </file>
 
 <file path=customXml/item4.xml><?xml version="1.0" encoding="utf-8"?>
@@ -6413,9 +6990,10 @@
 </file>
 
 <file path=customXml/itemProps1.xml><?xml version="1.0" encoding="utf-8"?>
-<ds:datastoreItem xmlns:ds="http://schemas.openxmlformats.org/officeDocument/2006/customXml" ds:itemID="{EF5BF073-472A-4021-AD4F-074DB02B0A76}">
+<ds:datastoreItem xmlns:ds="http://schemas.openxmlformats.org/officeDocument/2006/customXml" ds:itemID="{715EA943-B454-477D-B45A-59A15234AB50}">
   <ds:schemaRefs>
-    <ds:schemaRef ds:uri="http://schemas.microsoft.com/sharepoint/v3/contenttype/forms"/>
+    <ds:schemaRef ds:uri="http://schemas.microsoft.com/office/2006/metadata/properties"/>
+    <ds:schemaRef ds:uri="http://schemas.microsoft.com/office/infopath/2007/PartnerControls"/>
   </ds:schemaRefs>
 </ds:datastoreItem>
 </file>
@@ -6439,16 +7017,15 @@
 </file>
 
 <file path=customXml/itemProps3.xml><?xml version="1.0" encoding="utf-8"?>
-<ds:datastoreItem xmlns:ds="http://schemas.openxmlformats.org/officeDocument/2006/customXml" ds:itemID="{715EA943-B454-477D-B45A-59A15234AB50}">
+<ds:datastoreItem xmlns:ds="http://schemas.openxmlformats.org/officeDocument/2006/customXml" ds:itemID="{EF5BF073-472A-4021-AD4F-074DB02B0A76}">
   <ds:schemaRefs>
-    <ds:schemaRef ds:uri="http://schemas.microsoft.com/office/2006/metadata/properties"/>
-    <ds:schemaRef ds:uri="http://schemas.microsoft.com/office/infopath/2007/PartnerControls"/>
+    <ds:schemaRef ds:uri="http://schemas.microsoft.com/sharepoint/v3/contenttype/forms"/>
   </ds:schemaRefs>
 </ds:datastoreItem>
 </file>
 
 <file path=customXml/itemProps4.xml><?xml version="1.0" encoding="utf-8"?>
-<ds:datastoreItem xmlns:ds="http://schemas.openxmlformats.org/officeDocument/2006/customXml" ds:itemID="{ACB4E9FA-30D9-4420-AFED-605E8B9B38F7}">
+<ds:datastoreItem xmlns:ds="http://schemas.openxmlformats.org/officeDocument/2006/customXml" ds:itemID="{F268D477-EFA2-406C-96A1-FF63D207E08B}">
   <ds:schemaRefs>
     <ds:schemaRef ds:uri="http://schemas.openxmlformats.org/officeDocument/2006/bibliography"/>
   </ds:schemaRefs>

</xml_diff>